<commit_message>
Projektantrag actually done now (added marketplace)
</commit_message>
<xml_diff>
--- a/documentation/Projektantrag.docx
+++ b/documentation/Projektantrag.docx
@@ -8,12 +8,17 @@
         <w:rPr>
           <w:b/>
           <w:bCs/>
-        </w:rPr>
-      </w:pPr>
+          <w:sz w:val="72"/>
+          <w:szCs w:val="72"/>
+        </w:rPr>
+      </w:pPr>
+      <w:proofErr w:type="spellStart"/>
       <w:r>
         <w:rPr>
           <w:b/>
           <w:bCs/>
+          <w:sz w:val="72"/>
+          <w:szCs w:val="72"/>
         </w:rPr>
         <w:t>Rotor</w:t>
       </w:r>
@@ -21,17 +26,21 @@
         <w:rPr>
           <w:b/>
           <w:bCs/>
+          <w:sz w:val="72"/>
+          <w:szCs w:val="72"/>
         </w:rPr>
         <w:t>Hub</w:t>
       </w:r>
-    </w:p>
-    <w:p>
-      <w:pPr>
-        <w:rPr>
-          <w:sz w:val="28"/>
-          <w:szCs w:val="28"/>
-        </w:rPr>
-      </w:pPr>
+      <w:proofErr w:type="spellEnd"/>
+    </w:p>
+    <w:p>
+      <w:pPr>
+        <w:rPr>
+          <w:sz w:val="28"/>
+          <w:szCs w:val="28"/>
+        </w:rPr>
+      </w:pPr>
+      <w:proofErr w:type="spellStart"/>
       <w:r>
         <w:rPr>
           <w:b/>
@@ -39,7 +48,17 @@
           <w:sz w:val="28"/>
           <w:szCs w:val="28"/>
         </w:rPr>
-        <w:t>RotorHub:</w:t>
+        <w:t>RotorHub</w:t>
+      </w:r>
+      <w:proofErr w:type="spellEnd"/>
+      <w:r>
+        <w:rPr>
+          <w:b/>
+          <w:bCs/>
+          <w:sz w:val="28"/>
+          <w:szCs w:val="28"/>
+        </w:rPr>
+        <w:t>:</w:t>
       </w:r>
       <w:r>
         <w:rPr>
@@ -48,12 +67,21 @@
         </w:rPr>
         <w:t xml:space="preserve"> </w:t>
       </w:r>
-      <w:r>
-        <w:rPr>
-          <w:sz w:val="28"/>
-          <w:szCs w:val="28"/>
-        </w:rPr>
-        <w:t>Social-Media-Webapp für FPV-Piloten</w:t>
+      <w:proofErr w:type="spellStart"/>
+      <w:r>
+        <w:rPr>
+          <w:sz w:val="28"/>
+          <w:szCs w:val="28"/>
+        </w:rPr>
+        <w:t>Social</w:t>
+      </w:r>
+      <w:proofErr w:type="spellEnd"/>
+      <w:r>
+        <w:rPr>
+          <w:sz w:val="28"/>
+          <w:szCs w:val="28"/>
+        </w:rPr>
+        <w:t>-Media-Webapp für FPV-Piloten</w:t>
       </w:r>
       <w:r>
         <w:rPr>
@@ -223,7 +251,7 @@
         </w:rPr>
         <w:t xml:space="preserve">: </w:t>
       </w:r>
-      <w:hyperlink r:id="rId5" w:history="1">
+      <w:hyperlink r:id="rId7" w:history="1">
         <w:r>
           <w:rPr>
             <w:rStyle w:val="Hyperlink"/>
@@ -462,7 +490,28 @@
           <w:sz w:val="28"/>
           <w:szCs w:val="28"/>
         </w:rPr>
-        <w:t>Vernetzungsmöglichkeit für FPV-Piloten und Möglichkeit Spots zu teilen</w:t>
+        <w:t>Vernetzungsmöglichkeit für FPV-Piloten</w:t>
+      </w:r>
+      <w:r>
+        <w:rPr>
+          <w:sz w:val="28"/>
+          <w:szCs w:val="28"/>
+        </w:rPr>
+        <w:t>,</w:t>
+      </w:r>
+      <w:r>
+        <w:rPr>
+          <w:sz w:val="28"/>
+          <w:szCs w:val="28"/>
+        </w:rPr>
+        <w:t xml:space="preserve"> Möglichkeit Spots zu teilen</w:t>
+      </w:r>
+      <w:r>
+        <w:rPr>
+          <w:sz w:val="28"/>
+          <w:szCs w:val="28"/>
+        </w:rPr>
+        <w:t xml:space="preserve"> und Equipment zu verkaufen</w:t>
       </w:r>
     </w:p>
     <w:p>
@@ -496,10 +545,18 @@
       </w:pPr>
       <w:r>
         <w:rPr>
-          <w:sz w:val="28"/>
-          <w:szCs w:val="28"/>
-        </w:rPr>
-        <w:t>Hauptseite:</w:t>
+          <w:b/>
+          <w:sz w:val="28"/>
+          <w:szCs w:val="28"/>
+        </w:rPr>
+        <w:t>Hauptseite</w:t>
+      </w:r>
+      <w:r>
+        <w:rPr>
+          <w:sz w:val="28"/>
+          <w:szCs w:val="28"/>
+        </w:rPr>
+        <w:t>:</w:t>
       </w:r>
     </w:p>
     <w:p>
@@ -622,12 +679,21 @@
         </w:rPr>
         <w:t xml:space="preserve">Verschiedene Kategorien für Posts (Video, Hilfe, </w:t>
       </w:r>
-      <w:r>
-        <w:rPr>
-          <w:sz w:val="28"/>
-          <w:szCs w:val="28"/>
-        </w:rPr>
-        <w:t>Build etc.)</w:t>
+      <w:proofErr w:type="spellStart"/>
+      <w:r>
+        <w:rPr>
+          <w:sz w:val="28"/>
+          <w:szCs w:val="28"/>
+        </w:rPr>
+        <w:t>Build</w:t>
+      </w:r>
+      <w:proofErr w:type="spellEnd"/>
+      <w:r>
+        <w:rPr>
+          <w:sz w:val="28"/>
+          <w:szCs w:val="28"/>
+        </w:rPr>
+        <w:t xml:space="preserve"> etc.)</w:t>
       </w:r>
     </w:p>
     <w:p>
@@ -705,10 +771,18 @@
       </w:pPr>
       <w:r>
         <w:rPr>
-          <w:sz w:val="28"/>
-          <w:szCs w:val="28"/>
-        </w:rPr>
-        <w:t>Karte:</w:t>
+          <w:b/>
+          <w:sz w:val="28"/>
+          <w:szCs w:val="28"/>
+        </w:rPr>
+        <w:t>Karte</w:t>
+      </w:r>
+      <w:r>
+        <w:rPr>
+          <w:sz w:val="28"/>
+          <w:szCs w:val="28"/>
+        </w:rPr>
+        <w:t>:</w:t>
       </w:r>
     </w:p>
     <w:p>
@@ -748,7 +822,21 @@
           <w:sz w:val="28"/>
           <w:szCs w:val="28"/>
         </w:rPr>
-        <w:t>Spots werden auf Karte (klein) angezeigt, können angeklickt werden</w:t>
+        <w:t>Spots</w:t>
+      </w:r>
+      <w:r>
+        <w:rPr>
+          <w:sz w:val="28"/>
+          <w:szCs w:val="28"/>
+        </w:rPr>
+        <w:t xml:space="preserve"> (dynamisch generiert)</w:t>
+      </w:r>
+      <w:r>
+        <w:rPr>
+          <w:sz w:val="28"/>
+          <w:szCs w:val="28"/>
+        </w:rPr>
+        <w:t xml:space="preserve"> werden auf Karte (klein) angezeigt, können angeklickt werden</w:t>
       </w:r>
       <w:r>
         <w:rPr>
@@ -829,6 +917,142 @@
     </w:p>
     <w:p>
       <w:pPr>
+        <w:pStyle w:val="Listenabsatz"/>
+        <w:numPr>
+          <w:ilvl w:val="0"/>
+          <w:numId w:val="4"/>
+        </w:numPr>
+        <w:rPr>
+          <w:sz w:val="28"/>
+          <w:szCs w:val="28"/>
+        </w:rPr>
+      </w:pPr>
+      <w:r>
+        <w:rPr>
+          <w:b/>
+          <w:sz w:val="28"/>
+          <w:szCs w:val="28"/>
+        </w:rPr>
+        <w:t>Marktplatz</w:t>
+      </w:r>
+      <w:r>
+        <w:rPr>
+          <w:sz w:val="28"/>
+          <w:szCs w:val="28"/>
+        </w:rPr>
+        <w:t>:</w:t>
+      </w:r>
+    </w:p>
+    <w:p>
+      <w:pPr>
+        <w:pStyle w:val="Listenabsatz"/>
+        <w:numPr>
+          <w:ilvl w:val="1"/>
+          <w:numId w:val="4"/>
+        </w:numPr>
+        <w:rPr>
+          <w:sz w:val="28"/>
+          <w:szCs w:val="28"/>
+        </w:rPr>
+      </w:pPr>
+      <w:r>
+        <w:rPr>
+          <w:sz w:val="28"/>
+          <w:szCs w:val="28"/>
+        </w:rPr>
+        <w:t>Ähnlich</w:t>
+      </w:r>
+      <w:r>
+        <w:rPr>
+          <w:sz w:val="28"/>
+          <w:szCs w:val="28"/>
+        </w:rPr>
+        <w:t xml:space="preserve"> wie z.B. Willhaben, Kleinanzeigen</w:t>
+      </w:r>
+    </w:p>
+    <w:p>
+      <w:pPr>
+        <w:pStyle w:val="Listenabsatz"/>
+        <w:numPr>
+          <w:ilvl w:val="1"/>
+          <w:numId w:val="4"/>
+        </w:numPr>
+        <w:rPr>
+          <w:sz w:val="28"/>
+          <w:szCs w:val="28"/>
+        </w:rPr>
+      </w:pPr>
+      <w:r>
+        <w:rPr>
+          <w:sz w:val="28"/>
+          <w:szCs w:val="28"/>
+        </w:rPr>
+        <w:t>Es können wieder Posts erstellt werden, aber anderes Format und Kauf-Funktion</w:t>
+      </w:r>
+    </w:p>
+    <w:p>
+      <w:pPr>
+        <w:pStyle w:val="Listenabsatz"/>
+        <w:numPr>
+          <w:ilvl w:val="1"/>
+          <w:numId w:val="4"/>
+        </w:numPr>
+        <w:rPr>
+          <w:sz w:val="28"/>
+          <w:szCs w:val="28"/>
+        </w:rPr>
+      </w:pPr>
+      <w:r>
+        <w:rPr>
+          <w:sz w:val="28"/>
+          <w:szCs w:val="28"/>
+        </w:rPr>
+        <w:t>Filterfunktion mit verschiedenen Kategorien</w:t>
+      </w:r>
+    </w:p>
+    <w:p>
+      <w:pPr>
+        <w:pStyle w:val="Listenabsatz"/>
+        <w:numPr>
+          <w:ilvl w:val="1"/>
+          <w:numId w:val="4"/>
+        </w:numPr>
+        <w:rPr>
+          <w:sz w:val="28"/>
+          <w:szCs w:val="28"/>
+        </w:rPr>
+      </w:pPr>
+      <w:r>
+        <w:rPr>
+          <w:sz w:val="28"/>
+          <w:szCs w:val="28"/>
+        </w:rPr>
+        <w:t>Suchfunktion</w:t>
+      </w:r>
+    </w:p>
+    <w:p>
+      <w:pPr>
+        <w:pStyle w:val="Listenabsatz"/>
+        <w:numPr>
+          <w:ilvl w:val="0"/>
+          <w:numId w:val="4"/>
+        </w:numPr>
+        <w:rPr>
+          <w:sz w:val="28"/>
+          <w:szCs w:val="28"/>
+        </w:rPr>
+      </w:pPr>
+      <w:r>
+        <w:rPr>
+          <w:b/>
+          <w:sz w:val="28"/>
+          <w:szCs w:val="28"/>
+        </w:rPr>
+        <w:t>Benachrichtigungen bei Antwort auf Post, Kaufanfrage von Marktplatz-Anzeige etc.</w:t>
+      </w:r>
+    </w:p>
+    <w:p>
+      <w:pPr>
         <w:rPr>
           <w:b/>
           <w:sz w:val="28"/>
@@ -849,8 +1073,18 @@
           <w:sz w:val="28"/>
           <w:szCs w:val="28"/>
         </w:rPr>
-        <w:t>, Customization</w:t>
-      </w:r>
+        <w:t xml:space="preserve">, </w:t>
+      </w:r>
+      <w:proofErr w:type="spellStart"/>
+      <w:r>
+        <w:rPr>
+          <w:b/>
+          <w:sz w:val="28"/>
+          <w:szCs w:val="28"/>
+        </w:rPr>
+        <w:t>Customization</w:t>
+      </w:r>
+      <w:proofErr w:type="spellEnd"/>
       <w:r>
         <w:rPr>
           <w:b/>
@@ -893,7 +1127,7 @@
       <w:pPr>
         <w:pStyle w:val="Listenabsatz"/>
         <w:numPr>
-          <w:ilvl w:val="0"/>
+          <w:ilvl w:val="1"/>
           <w:numId w:val="5"/>
         </w:numPr>
         <w:rPr>
@@ -907,7 +1141,49 @@
           <w:sz w:val="28"/>
           <w:szCs w:val="28"/>
         </w:rPr>
-        <w:t>Light/Dark mode</w:t>
+        <w:t>Profilbild</w:t>
+      </w:r>
+    </w:p>
+    <w:p>
+      <w:pPr>
+        <w:pStyle w:val="Listenabsatz"/>
+        <w:numPr>
+          <w:ilvl w:val="1"/>
+          <w:numId w:val="5"/>
+        </w:numPr>
+        <w:rPr>
+          <w:b/>
+          <w:sz w:val="28"/>
+          <w:szCs w:val="28"/>
+        </w:rPr>
+      </w:pPr>
+      <w:r>
+        <w:rPr>
+          <w:sz w:val="28"/>
+          <w:szCs w:val="28"/>
+        </w:rPr>
+        <w:t>Beschreibung/Bio</w:t>
+      </w:r>
+    </w:p>
+    <w:p>
+      <w:pPr>
+        <w:pStyle w:val="Listenabsatz"/>
+        <w:numPr>
+          <w:ilvl w:val="1"/>
+          <w:numId w:val="5"/>
+        </w:numPr>
+        <w:rPr>
+          <w:b/>
+          <w:sz w:val="28"/>
+          <w:szCs w:val="28"/>
+        </w:rPr>
+      </w:pPr>
+      <w:r>
+        <w:rPr>
+          <w:sz w:val="28"/>
+          <w:szCs w:val="28"/>
+        </w:rPr>
+        <w:t>Username</w:t>
       </w:r>
     </w:p>
     <w:p>
@@ -923,15 +1199,224 @@
           <w:szCs w:val="28"/>
         </w:rPr>
       </w:pPr>
-      <w:r>
-        <w:rPr>
-          <w:sz w:val="28"/>
-          <w:szCs w:val="28"/>
-        </w:rPr>
-        <w:t>User können Posts erstellen, Liken, Kommentieren etc.</w:t>
+      <w:proofErr w:type="spellStart"/>
+      <w:r>
+        <w:rPr>
+          <w:sz w:val="28"/>
+          <w:szCs w:val="28"/>
+        </w:rPr>
+        <w:t>Customization</w:t>
+      </w:r>
+      <w:proofErr w:type="spellEnd"/>
+      <w:r>
+        <w:rPr>
+          <w:sz w:val="28"/>
+          <w:szCs w:val="28"/>
+        </w:rPr>
+        <w:t xml:space="preserve"> der Posts die angezeigt werden durch Filter</w:t>
+      </w:r>
+      <w:r>
+        <w:rPr>
+          <w:sz w:val="28"/>
+          <w:szCs w:val="28"/>
+        </w:rPr>
+        <w:t>, Sortierung</w:t>
+      </w:r>
+    </w:p>
+    <w:p>
+      <w:pPr>
+        <w:pStyle w:val="Listenabsatz"/>
+        <w:numPr>
+          <w:ilvl w:val="0"/>
+          <w:numId w:val="5"/>
+        </w:numPr>
+        <w:rPr>
+          <w:b/>
+          <w:sz w:val="28"/>
+          <w:szCs w:val="28"/>
+        </w:rPr>
+      </w:pPr>
+      <w:r>
+        <w:rPr>
+          <w:sz w:val="28"/>
+          <w:szCs w:val="28"/>
+        </w:rPr>
+        <w:t>Interaktion mit Post</w:t>
+      </w:r>
+    </w:p>
+    <w:p>
+      <w:pPr>
+        <w:pStyle w:val="Listenabsatz"/>
+        <w:numPr>
+          <w:ilvl w:val="1"/>
+          <w:numId w:val="5"/>
+        </w:numPr>
+        <w:rPr>
+          <w:b/>
+          <w:sz w:val="28"/>
+          <w:szCs w:val="28"/>
+        </w:rPr>
+      </w:pPr>
+      <w:r>
+        <w:rPr>
+          <w:sz w:val="28"/>
+          <w:szCs w:val="28"/>
+        </w:rPr>
+        <w:t>Post schreiben (Textinput, Bilder, Videos)</w:t>
+      </w:r>
+    </w:p>
+    <w:p>
+      <w:pPr>
+        <w:pStyle w:val="Listenabsatz"/>
+        <w:numPr>
+          <w:ilvl w:val="1"/>
+          <w:numId w:val="5"/>
+        </w:numPr>
+        <w:rPr>
+          <w:b/>
+          <w:sz w:val="28"/>
+          <w:szCs w:val="28"/>
+        </w:rPr>
+      </w:pPr>
+      <w:r>
+        <w:rPr>
+          <w:sz w:val="28"/>
+          <w:szCs w:val="28"/>
+        </w:rPr>
+        <w:t xml:space="preserve">Post </w:t>
+      </w:r>
+      <w:proofErr w:type="gramStart"/>
+      <w:r>
+        <w:rPr>
+          <w:sz w:val="28"/>
+          <w:szCs w:val="28"/>
+        </w:rPr>
+        <w:t>Liken</w:t>
+      </w:r>
+      <w:proofErr w:type="gramEnd"/>
+    </w:p>
+    <w:p>
+      <w:pPr>
+        <w:pStyle w:val="Listenabsatz"/>
+        <w:numPr>
+          <w:ilvl w:val="1"/>
+          <w:numId w:val="5"/>
+        </w:numPr>
+        <w:rPr>
+          <w:b/>
+          <w:sz w:val="28"/>
+          <w:szCs w:val="28"/>
+        </w:rPr>
+      </w:pPr>
+      <w:r>
+        <w:rPr>
+          <w:sz w:val="28"/>
+          <w:szCs w:val="28"/>
+        </w:rPr>
+        <w:t>Post kommentieren</w:t>
+      </w:r>
+    </w:p>
+    <w:p>
+      <w:pPr>
+        <w:pStyle w:val="Listenabsatz"/>
+        <w:numPr>
+          <w:ilvl w:val="0"/>
+          <w:numId w:val="5"/>
+        </w:numPr>
+        <w:rPr>
+          <w:b/>
+          <w:sz w:val="28"/>
+          <w:szCs w:val="28"/>
+        </w:rPr>
+      </w:pPr>
+      <w:r>
+        <w:rPr>
+          <w:sz w:val="28"/>
+          <w:szCs w:val="28"/>
+        </w:rPr>
+        <w:t>Interaktion mit Marktplatz-Anzeigen</w:t>
+      </w:r>
+      <w:r>
+        <w:rPr>
+          <w:sz w:val="28"/>
+          <w:szCs w:val="28"/>
+        </w:rPr>
+        <w:t>:</w:t>
+      </w:r>
+    </w:p>
+    <w:p>
+      <w:pPr>
+        <w:pStyle w:val="Listenabsatz"/>
+        <w:numPr>
+          <w:ilvl w:val="1"/>
+          <w:numId w:val="5"/>
+        </w:numPr>
+        <w:rPr>
+          <w:b/>
+          <w:sz w:val="28"/>
+          <w:szCs w:val="28"/>
+        </w:rPr>
+      </w:pPr>
+      <w:r>
+        <w:rPr>
+          <w:sz w:val="28"/>
+          <w:szCs w:val="28"/>
+        </w:rPr>
+        <w:t>Input von</w:t>
+      </w:r>
+      <w:r>
+        <w:rPr>
+          <w:sz w:val="28"/>
+          <w:szCs w:val="28"/>
+        </w:rPr>
+        <w:t xml:space="preserve"> Preisangebot,</w:t>
+      </w:r>
+      <w:r>
+        <w:rPr>
+          <w:sz w:val="28"/>
+          <w:szCs w:val="28"/>
+        </w:rPr>
+        <w:t xml:space="preserve"> Zahlungsdaten, Adresse</w:t>
+      </w:r>
+      <w:r>
+        <w:rPr>
+          <w:sz w:val="28"/>
+          <w:szCs w:val="28"/>
+        </w:rPr>
+        <w:t xml:space="preserve"> beim Kauf</w:t>
+      </w:r>
+    </w:p>
+    <w:p>
+      <w:pPr>
+        <w:pStyle w:val="Listenabsatz"/>
+        <w:numPr>
+          <w:ilvl w:val="0"/>
+          <w:numId w:val="5"/>
+        </w:numPr>
+        <w:rPr>
+          <w:b/>
+          <w:sz w:val="28"/>
+          <w:szCs w:val="28"/>
+        </w:rPr>
+      </w:pPr>
+      <w:r>
+        <w:rPr>
+          <w:sz w:val="28"/>
+          <w:szCs w:val="28"/>
+        </w:rPr>
+        <w:t>Kein richtiger Dark/Light-Mode, Akzent- und Hintergrundfarbe können vom User direkt eingestellt werden</w:t>
+      </w:r>
+      <w:r>
+        <w:rPr>
+          <w:sz w:val="28"/>
+          <w:szCs w:val="28"/>
+        </w:rPr>
+        <w:t>, Textfarbe von Hintergrundfarbe abhängig</w:t>
       </w:r>
     </w:p>
     <w:sectPr>
+      <w:headerReference w:type="default" r:id="rId8"/>
+      <w:footerReference w:type="default" r:id="rId9"/>
       <w:pgSz w:w="11906" w:h="16838"/>
       <w:pgMar w:top="1440" w:right="1440" w:bottom="1440" w:left="1440" w:header="708" w:footer="708" w:gutter="0"/>
       <w:cols w:space="708"/>
@@ -941,6 +1426,258 @@
 </w:document>
 </file>
 
+<file path=word/endnotes.xml><?xml version="1.0" encoding="utf-8"?>
+<w:endnotes xmlns:wpc="http://schemas.microsoft.com/office/word/2010/wordprocessingCanvas" xmlns:cx="http://schemas.microsoft.com/office/drawing/2014/chartex" xmlns:cx1="http://schemas.microsoft.com/office/drawing/2015/9/8/chartex" xmlns:cx2="http://schemas.microsoft.com/office/drawing/2015/10/21/chartex" xmlns:cx3="http://schemas.microsoft.com/office/drawing/2016/5/9/chartex" xmlns:cx4="http://schemas.microsoft.com/office/drawing/2016/5/10/chartex" xmlns:cx5="http://schemas.microsoft.com/office/drawing/2016/5/11/chartex" xmlns:cx6="http://schemas.microsoft.com/office/drawing/2016/5/12/chartex" xmlns:cx7="http://schemas.microsoft.com/office/drawing/2016/5/13/chartex" xmlns:cx8="http://schemas.microsoft.com/office/drawing/2016/5/14/chartex" xmlns:mc="http://schemas.openxmlformats.org/markup-compatibility/2006" xmlns:aink="http://schemas.microsoft.com/office/drawing/2016/ink" xmlns:am3d="http://schemas.microsoft.com/office/drawing/2017/model3d" xmlns:o="urn:schemas-microsoft-com:office:office" xmlns:oel="http://schemas.microsoft.com/office/2019/extlst" xmlns:r="http://schemas.openxmlformats.org/officeDocument/2006/relationships" xmlns:m="http://schemas.openxmlformats.org/officeDocument/2006/math" xmlns:v="urn:schemas-microsoft-com:vml" xmlns:wp14="http://schemas.microsoft.com/office/word/2010/wordprocessingDrawing" xmlns:wp="http://schemas.openxmlformats.org/drawingml/2006/wordprocessingDrawing" xmlns:w10="urn:schemas-microsoft-com:office:word" xmlns:w="http://schemas.openxmlformats.org/wordprocessingml/2006/main" xmlns:w14="http://schemas.microsoft.com/office/word/2010/wordml" xmlns:w15="http://schemas.microsoft.com/office/word/2012/wordml" xmlns:w16cex="http://schemas.microsoft.com/office/word/2018/wordml/cex" xmlns:w16cid="http://schemas.microsoft.com/office/word/2016/wordml/cid" xmlns:w16="http://schemas.microsoft.com/office/word/2018/wordml" xmlns:w16du="http://schemas.microsoft.com/office/word/2023/wordml/word16du" xmlns:w16sdtdh="http://schemas.microsoft.com/office/word/2020/wordml/sdtdatahash" xmlns:w16sdtfl="http://schemas.microsoft.com/office/word/2024/wordml/sdtformatlock" xmlns:w16se="http://schemas.microsoft.com/office/word/2015/wordml/symex" xmlns:wpg="http://schemas.microsoft.com/office/word/2010/wordprocessingGroup" xmlns:wpi="http://schemas.microsoft.com/office/word/2010/wordprocessingInk" xmlns:wne="http://schemas.microsoft.com/office/word/2006/wordml" xmlns:wps="http://schemas.microsoft.com/office/word/2010/wordprocessingShape" mc:Ignorable="w14 w15 w16se w16cid w16 w16cex w16sdtdh w16sdtfl w16du wp14">
+  <w:endnote w:type="separator" w:id="-1">
+    <w:p>
+      <w:pPr>
+        <w:spacing w:after="0" w:line="240" w:lineRule="auto"/>
+      </w:pPr>
+      <w:r>
+        <w:separator/>
+      </w:r>
+    </w:p>
+  </w:endnote>
+  <w:endnote w:type="continuationSeparator" w:id="0">
+    <w:p>
+      <w:pPr>
+        <w:spacing w:after="0" w:line="240" w:lineRule="auto"/>
+      </w:pPr>
+      <w:r>
+        <w:continuationSeparator/>
+      </w:r>
+    </w:p>
+  </w:endnote>
+</w:endnotes>
+</file>
+
+<file path=word/footer1.xml><?xml version="1.0" encoding="utf-8"?>
+<w:ftr xmlns:wpc="http://schemas.microsoft.com/office/word/2010/wordprocessingCanvas" xmlns:cx="http://schemas.microsoft.com/office/drawing/2014/chartex" xmlns:cx1="http://schemas.microsoft.com/office/drawing/2015/9/8/chartex" xmlns:cx2="http://schemas.microsoft.com/office/drawing/2015/10/21/chartex" xmlns:cx3="http://schemas.microsoft.com/office/drawing/2016/5/9/chartex" xmlns:cx4="http://schemas.microsoft.com/office/drawing/2016/5/10/chartex" xmlns:cx5="http://schemas.microsoft.com/office/drawing/2016/5/11/chartex" xmlns:cx6="http://schemas.microsoft.com/office/drawing/2016/5/12/chartex" xmlns:cx7="http://schemas.microsoft.com/office/drawing/2016/5/13/chartex" xmlns:cx8="http://schemas.microsoft.com/office/drawing/2016/5/14/chartex" xmlns:mc="http://schemas.openxmlformats.org/markup-compatibility/2006" xmlns:aink="http://schemas.microsoft.com/office/drawing/2016/ink" xmlns:am3d="http://schemas.microsoft.com/office/drawing/2017/model3d" xmlns:o="urn:schemas-microsoft-com:office:office" xmlns:oel="http://schemas.microsoft.com/office/2019/extlst" xmlns:r="http://schemas.openxmlformats.org/officeDocument/2006/relationships" xmlns:m="http://schemas.openxmlformats.org/officeDocument/2006/math" xmlns:v="urn:schemas-microsoft-com:vml" xmlns:wp14="http://schemas.microsoft.com/office/word/2010/wordprocessingDrawing" xmlns:wp="http://schemas.openxmlformats.org/drawingml/2006/wordprocessingDrawing" xmlns:w10="urn:schemas-microsoft-com:office:word" xmlns:w="http://schemas.openxmlformats.org/wordprocessingml/2006/main" xmlns:w14="http://schemas.microsoft.com/office/word/2010/wordml" xmlns:w15="http://schemas.microsoft.com/office/word/2012/wordml" xmlns:w16cex="http://schemas.microsoft.com/office/word/2018/wordml/cex" xmlns:w16cid="http://schemas.microsoft.com/office/word/2016/wordml/cid" xmlns:w16="http://schemas.microsoft.com/office/word/2018/wordml" xmlns:w16du="http://schemas.microsoft.com/office/word/2023/wordml/word16du" xmlns:w16sdtdh="http://schemas.microsoft.com/office/word/2020/wordml/sdtdatahash" xmlns:w16sdtfl="http://schemas.microsoft.com/office/word/2024/wordml/sdtformatlock" xmlns:w16se="http://schemas.microsoft.com/office/word/2015/wordml/symex" xmlns:wpg="http://schemas.microsoft.com/office/word/2010/wordprocessingGroup" xmlns:wpi="http://schemas.microsoft.com/office/word/2010/wordprocessingInk" xmlns:wne="http://schemas.microsoft.com/office/word/2006/wordml" xmlns:wps="http://schemas.microsoft.com/office/word/2010/wordprocessingShape" mc:Ignorable="w14 w15 w16se w16cid w16 w16cex w16sdtdh w16sdtfl w16du wp14">
+  <w:p>
+    <w:pPr>
+      <w:pStyle w:val="Fuzeile"/>
+      <w:rPr>
+        <w:sz w:val="32"/>
+        <w:szCs w:val="32"/>
+        <w:lang w:val="en-US"/>
+      </w:rPr>
+    </w:pPr>
+    <w:r>
+      <w:rPr>
+        <w:sz w:val="32"/>
+        <w:szCs w:val="32"/>
+        <w:lang w:val="en-US"/>
+      </w:rPr>
+      <w:t>2CHITM</w:t>
+    </w:r>
+    <w:r>
+      <w:rPr>
+        <w:sz w:val="32"/>
+        <w:szCs w:val="32"/>
+        <w:lang w:val="en-US"/>
+      </w:rPr>
+      <w:tab/>
+      <w:t>Theodor Grugl</w:t>
+    </w:r>
+    <w:r>
+      <w:rPr>
+        <w:sz w:val="32"/>
+        <w:szCs w:val="32"/>
+        <w:lang w:val="en-US"/>
+      </w:rPr>
+      <w:tab/>
+    </w:r>
+    <w:r>
+      <w:rPr>
+        <w:sz w:val="32"/>
+        <w:szCs w:val="32"/>
+        <w:lang w:val="de-DE"/>
+      </w:rPr>
+      <w:t xml:space="preserve">Seite | </w:t>
+    </w:r>
+    <w:r>
+      <w:rPr>
+        <w:sz w:val="32"/>
+        <w:szCs w:val="32"/>
+        <w:lang w:val="en-US"/>
+      </w:rPr>
+      <w:fldChar w:fldCharType="begin"/>
+    </w:r>
+    <w:r>
+      <w:rPr>
+        <w:sz w:val="32"/>
+        <w:szCs w:val="32"/>
+        <w:lang w:val="en-US"/>
+      </w:rPr>
+      <w:instrText>PAGE   \* MERGEFORMAT</w:instrText>
+    </w:r>
+    <w:r>
+      <w:rPr>
+        <w:sz w:val="32"/>
+        <w:szCs w:val="32"/>
+        <w:lang w:val="en-US"/>
+      </w:rPr>
+      <w:fldChar w:fldCharType="separate"/>
+    </w:r>
+    <w:r>
+      <w:rPr>
+        <w:sz w:val="32"/>
+        <w:szCs w:val="32"/>
+        <w:lang w:val="de-DE"/>
+      </w:rPr>
+      <w:t>1</w:t>
+    </w:r>
+    <w:r>
+      <w:rPr>
+        <w:sz w:val="32"/>
+        <w:szCs w:val="32"/>
+        <w:lang w:val="en-US"/>
+      </w:rPr>
+      <w:fldChar w:fldCharType="end"/>
+    </w:r>
+  </w:p>
+</w:ftr>
+</file>
+
+<file path=word/footnotes.xml><?xml version="1.0" encoding="utf-8"?>
+<w:footnotes xmlns:wpc="http://schemas.microsoft.com/office/word/2010/wordprocessingCanvas" xmlns:cx="http://schemas.microsoft.com/office/drawing/2014/chartex" xmlns:cx1="http://schemas.microsoft.com/office/drawing/2015/9/8/chartex" xmlns:cx2="http://schemas.microsoft.com/office/drawing/2015/10/21/chartex" xmlns:cx3="http://schemas.microsoft.com/office/drawing/2016/5/9/chartex" xmlns:cx4="http://schemas.microsoft.com/office/drawing/2016/5/10/chartex" xmlns:cx5="http://schemas.microsoft.com/office/drawing/2016/5/11/chartex" xmlns:cx6="http://schemas.microsoft.com/office/drawing/2016/5/12/chartex" xmlns:cx7="http://schemas.microsoft.com/office/drawing/2016/5/13/chartex" xmlns:cx8="http://schemas.microsoft.com/office/drawing/2016/5/14/chartex" xmlns:mc="http://schemas.openxmlformats.org/markup-compatibility/2006" xmlns:aink="http://schemas.microsoft.com/office/drawing/2016/ink" xmlns:am3d="http://schemas.microsoft.com/office/drawing/2017/model3d" xmlns:o="urn:schemas-microsoft-com:office:office" xmlns:oel="http://schemas.microsoft.com/office/2019/extlst" xmlns:r="http://schemas.openxmlformats.org/officeDocument/2006/relationships" xmlns:m="http://schemas.openxmlformats.org/officeDocument/2006/math" xmlns:v="urn:schemas-microsoft-com:vml" xmlns:wp14="http://schemas.microsoft.com/office/word/2010/wordprocessingDrawing" xmlns:wp="http://schemas.openxmlformats.org/drawingml/2006/wordprocessingDrawing" xmlns:w10="urn:schemas-microsoft-com:office:word" xmlns:w="http://schemas.openxmlformats.org/wordprocessingml/2006/main" xmlns:w14="http://schemas.microsoft.com/office/word/2010/wordml" xmlns:w15="http://schemas.microsoft.com/office/word/2012/wordml" xmlns:w16cex="http://schemas.microsoft.com/office/word/2018/wordml/cex" xmlns:w16cid="http://schemas.microsoft.com/office/word/2016/wordml/cid" xmlns:w16="http://schemas.microsoft.com/office/word/2018/wordml" xmlns:w16du="http://schemas.microsoft.com/office/word/2023/wordml/word16du" xmlns:w16sdtdh="http://schemas.microsoft.com/office/word/2020/wordml/sdtdatahash" xmlns:w16sdtfl="http://schemas.microsoft.com/office/word/2024/wordml/sdtformatlock" xmlns:w16se="http://schemas.microsoft.com/office/word/2015/wordml/symex" xmlns:wpg="http://schemas.microsoft.com/office/word/2010/wordprocessingGroup" xmlns:wpi="http://schemas.microsoft.com/office/word/2010/wordprocessingInk" xmlns:wne="http://schemas.microsoft.com/office/word/2006/wordml" xmlns:wps="http://schemas.microsoft.com/office/word/2010/wordprocessingShape" mc:Ignorable="w14 w15 w16se w16cid w16 w16cex w16sdtdh w16sdtfl w16du wp14">
+  <w:footnote w:type="separator" w:id="-1">
+    <w:p>
+      <w:pPr>
+        <w:spacing w:after="0" w:line="240" w:lineRule="auto"/>
+      </w:pPr>
+      <w:r>
+        <w:separator/>
+      </w:r>
+    </w:p>
+  </w:footnote>
+  <w:footnote w:type="continuationSeparator" w:id="0">
+    <w:p>
+      <w:pPr>
+        <w:spacing w:after="0" w:line="240" w:lineRule="auto"/>
+      </w:pPr>
+      <w:r>
+        <w:continuationSeparator/>
+      </w:r>
+    </w:p>
+  </w:footnote>
+</w:footnotes>
+</file>
+
+<file path=word/header1.xml><?xml version="1.0" encoding="utf-8"?>
+<w:hdr xmlns:wpc="http://schemas.microsoft.com/office/word/2010/wordprocessingCanvas" xmlns:cx="http://schemas.microsoft.com/office/drawing/2014/chartex" xmlns:cx1="http://schemas.microsoft.com/office/drawing/2015/9/8/chartex" xmlns:cx2="http://schemas.microsoft.com/office/drawing/2015/10/21/chartex" xmlns:cx3="http://schemas.microsoft.com/office/drawing/2016/5/9/chartex" xmlns:cx4="http://schemas.microsoft.com/office/drawing/2016/5/10/chartex" xmlns:cx5="http://schemas.microsoft.com/office/drawing/2016/5/11/chartex" xmlns:cx6="http://schemas.microsoft.com/office/drawing/2016/5/12/chartex" xmlns:cx7="http://schemas.microsoft.com/office/drawing/2016/5/13/chartex" xmlns:cx8="http://schemas.microsoft.com/office/drawing/2016/5/14/chartex" xmlns:mc="http://schemas.openxmlformats.org/markup-compatibility/2006" xmlns:aink="http://schemas.microsoft.com/office/drawing/2016/ink" xmlns:am3d="http://schemas.microsoft.com/office/drawing/2017/model3d" xmlns:o="urn:schemas-microsoft-com:office:office" xmlns:oel="http://schemas.microsoft.com/office/2019/extlst" xmlns:r="http://schemas.openxmlformats.org/officeDocument/2006/relationships" xmlns:m="http://schemas.openxmlformats.org/officeDocument/2006/math" xmlns:v="urn:schemas-microsoft-com:vml" xmlns:wp14="http://schemas.microsoft.com/office/word/2010/wordprocessingDrawing" xmlns:wp="http://schemas.openxmlformats.org/drawingml/2006/wordprocessingDrawing" xmlns:w10="urn:schemas-microsoft-com:office:word" xmlns:w="http://schemas.openxmlformats.org/wordprocessingml/2006/main" xmlns:w14="http://schemas.microsoft.com/office/word/2010/wordml" xmlns:w15="http://schemas.microsoft.com/office/word/2012/wordml" xmlns:w16cex="http://schemas.microsoft.com/office/word/2018/wordml/cex" xmlns:w16cid="http://schemas.microsoft.com/office/word/2016/wordml/cid" xmlns:w16="http://schemas.microsoft.com/office/word/2018/wordml" xmlns:w16du="http://schemas.microsoft.com/office/word/2023/wordml/word16du" xmlns:w16sdtdh="http://schemas.microsoft.com/office/word/2020/wordml/sdtdatahash" xmlns:w16sdtfl="http://schemas.microsoft.com/office/word/2024/wordml/sdtformatlock" xmlns:w16se="http://schemas.microsoft.com/office/word/2015/wordml/symex" xmlns:wpg="http://schemas.microsoft.com/office/word/2010/wordprocessingGroup" xmlns:wpi="http://schemas.microsoft.com/office/word/2010/wordprocessingInk" xmlns:wne="http://schemas.microsoft.com/office/word/2006/wordml" xmlns:wps="http://schemas.microsoft.com/office/word/2010/wordprocessingShape" mc:Ignorable="w14 w15 w16se w16cid w16 w16cex w16sdtdh w16sdtfl w16du wp14">
+  <w:p>
+    <w:pPr>
+      <w:pStyle w:val="Kopfzeile"/>
+      <w:rPr>
+        <w:lang w:val="en-US"/>
+      </w:rPr>
+    </w:pPr>
+    <w:r>
+      <w:rPr>
+        <w:noProof/>
+        <w:sz w:val="32"/>
+        <w:szCs w:val="32"/>
+      </w:rPr>
+      <w:drawing>
+        <wp:anchor distT="0" distB="0" distL="114300" distR="114300" simplePos="0" relativeHeight="251658240" behindDoc="0" locked="0" layoutInCell="1" allowOverlap="1" wp14:anchorId="2BC0D83A" wp14:editId="3EEEC91C">
+          <wp:simplePos x="0" y="0"/>
+          <wp:positionH relativeFrom="margin">
+            <wp:posOffset>4387574</wp:posOffset>
+          </wp:positionH>
+          <wp:positionV relativeFrom="paragraph">
+            <wp:posOffset>-115156</wp:posOffset>
+          </wp:positionV>
+          <wp:extent cx="1733384" cy="391172"/>
+          <wp:effectExtent l="0" t="0" r="635" b="8890"/>
+          <wp:wrapNone/>
+          <wp:docPr id="1863554129" name="Grafik 3" descr="HTL Leonding"/>
+          <wp:cNvGraphicFramePr>
+            <a:graphicFrameLocks xmlns:a="http://schemas.openxmlformats.org/drawingml/2006/main" noChangeAspect="1"/>
+          </wp:cNvGraphicFramePr>
+          <a:graphic xmlns:a="http://schemas.openxmlformats.org/drawingml/2006/main">
+            <a:graphicData uri="http://schemas.openxmlformats.org/drawingml/2006/picture">
+              <pic:pic xmlns:pic="http://schemas.openxmlformats.org/drawingml/2006/picture">
+                <pic:nvPicPr>
+                  <pic:cNvPr id="0" name="Picture 13" descr="HTL Leonding"/>
+                  <pic:cNvPicPr>
+                    <a:picLocks noChangeAspect="1" noChangeArrowheads="1"/>
+                  </pic:cNvPicPr>
+                </pic:nvPicPr>
+                <pic:blipFill>
+                  <a:blip r:embed="rId1">
+                    <a:extLst>
+                      <a:ext uri="{28A0092B-C50C-407E-A947-70E740481C1C}">
+                        <a14:useLocalDpi xmlns:a14="http://schemas.microsoft.com/office/drawing/2010/main" val="0"/>
+                      </a:ext>
+                    </a:extLst>
+                  </a:blip>
+                  <a:srcRect/>
+                  <a:stretch>
+                    <a:fillRect/>
+                  </a:stretch>
+                </pic:blipFill>
+                <pic:spPr bwMode="auto">
+                  <a:xfrm>
+                    <a:off x="0" y="0"/>
+                    <a:ext cx="1733384" cy="391172"/>
+                  </a:xfrm>
+                  <a:prstGeom prst="rect">
+                    <a:avLst/>
+                  </a:prstGeom>
+                  <a:noFill/>
+                  <a:ln>
+                    <a:noFill/>
+                  </a:ln>
+                </pic:spPr>
+              </pic:pic>
+            </a:graphicData>
+          </a:graphic>
+          <wp14:sizeRelH relativeFrom="margin">
+            <wp14:pctWidth>0</wp14:pctWidth>
+          </wp14:sizeRelH>
+          <wp14:sizeRelV relativeFrom="margin">
+            <wp14:pctHeight>0</wp14:pctHeight>
+          </wp14:sizeRelV>
+        </wp:anchor>
+      </w:drawing>
+    </w:r>
+    <w:r>
+      <w:rPr>
+        <w:sz w:val="32"/>
+        <w:szCs w:val="32"/>
+        <w:lang w:val="en-US"/>
+      </w:rPr>
+      <w:t>MEDTWT</w:t>
+    </w:r>
+    <w:r>
+      <w:rPr>
+        <w:sz w:val="32"/>
+        <w:szCs w:val="32"/>
+        <w:lang w:val="en-US"/>
+      </w:rPr>
+      <w:tab/>
+    </w:r>
+    <w:proofErr w:type="spellStart"/>
+    <w:r>
+      <w:rPr>
+        <w:sz w:val="32"/>
+        <w:szCs w:val="32"/>
+        <w:lang w:val="en-US"/>
+      </w:rPr>
+      <w:t>Projektantrag</w:t>
+    </w:r>
+    <w:proofErr w:type="spellEnd"/>
+    <w:r>
+      <w:rPr>
+        <w:lang w:val="en-US"/>
+      </w:rPr>
+      <w:tab/>
+    </w:r>
+  </w:p>
+</w:hdr>
+</file>
+
 <file path=word/numbering.xml><?xml version="1.0" encoding="utf-8"?>
 <w:numbering xmlns:wpc="http://schemas.microsoft.com/office/word/2010/wordprocessingCanvas" xmlns:cx="http://schemas.microsoft.com/office/drawing/2014/chartex" xmlns:cx1="http://schemas.microsoft.com/office/drawing/2015/9/8/chartex" xmlns:cx2="http://schemas.microsoft.com/office/drawing/2015/10/21/chartex" xmlns:cx3="http://schemas.microsoft.com/office/drawing/2016/5/9/chartex" xmlns:cx4="http://schemas.microsoft.com/office/drawing/2016/5/10/chartex" xmlns:cx5="http://schemas.microsoft.com/office/drawing/2016/5/11/chartex" xmlns:cx6="http://schemas.microsoft.com/office/drawing/2016/5/12/chartex" xmlns:cx7="http://schemas.microsoft.com/office/drawing/2016/5/13/chartex" xmlns:cx8="http://schemas.microsoft.com/office/drawing/2016/5/14/chartex" xmlns:mc="http://schemas.openxmlformats.org/markup-compatibility/2006" xmlns:aink="http://schemas.microsoft.com/office/drawing/2016/ink" xmlns:am3d="http://schemas.microsoft.com/office/drawing/2017/model3d" xmlns:o="urn:schemas-microsoft-com:office:office" xmlns:oel="http://schemas.microsoft.com/office/2019/extlst" xmlns:r="http://schemas.openxmlformats.org/officeDocument/2006/relationships" xmlns:m="http://schemas.openxmlformats.org/officeDocument/2006/math" xmlns:v="urn:schemas-microsoft-com:vml" xmlns:wp14="http://schemas.microsoft.com/office/word/2010/wordprocessingDrawing" xmlns:wp="http://schemas.openxmlformats.org/drawingml/2006/wordprocessingDrawing" xmlns:w10="urn:schemas-microsoft-com:office:word" xmlns:w="http://schemas.openxmlformats.org/wordprocessingml/2006/main" xmlns:w14="http://schemas.microsoft.com/office/word/2010/wordml" xmlns:w15="http://schemas.microsoft.com/office/word/2012/wordml" xmlns:w16cex="http://schemas.microsoft.com/office/word/2018/wordml/cex" xmlns:w16cid="http://schemas.microsoft.com/office/word/2016/wordml/cid" xmlns:w16="http://schemas.microsoft.com/office/word/2018/wordml" xmlns:w16du="http://schemas.microsoft.com/office/word/2023/wordml/word16du" xmlns:w16sdtdh="http://schemas.microsoft.com/office/word/2020/wordml/sdtdatahash" xmlns:w16sdtfl="http://schemas.microsoft.com/office/word/2024/wordml/sdtformatlock" xmlns:w16se="http://schemas.microsoft.com/office/word/2015/wordml/symex" xmlns:wpg="http://schemas.microsoft.com/office/word/2010/wordprocessingGroup" xmlns:wpi="http://schemas.microsoft.com/office/word/2010/wordprocessingInk" xmlns:wne="http://schemas.microsoft.com/office/word/2006/wordml" xmlns:wps="http://schemas.microsoft.com/office/word/2010/wordprocessingShape" mc:Ignorable="w14 w15 w16se w16cid w16 w16cex w16sdtdh w16sdtfl w16du wp14">
   <w:abstractNum w:abstractNumId="0" w15:restartNumberingAfterBreak="0">
@@ -1411,7 +2148,7 @@
         <w:rFonts w:ascii="Symbol" w:hAnsi="Symbol" w:hint="default"/>
       </w:rPr>
     </w:lvl>
-    <w:lvl w:ilvl="1" w:tplc="20000003" w:tentative="1">
+    <w:lvl w:ilvl="1" w:tplc="20000003">
       <w:start w:val="1"/>
       <w:numFmt w:val="bullet"/>
       <w:lvlText w:val="o"/>
@@ -2842,6 +3579,56 @@
       <w:u w:val="single"/>
     </w:rPr>
   </w:style>
+  <w:style w:type="paragraph" w:styleId="Kopfzeile">
+    <w:name w:val="header"/>
+    <w:basedOn w:val="Standard"/>
+    <w:link w:val="KopfzeileZchn"/>
+    <w:uiPriority w:val="99"/>
+    <w:unhideWhenUsed/>
+    <w:rsid w:val="00DD1A73"/>
+    <w:pPr>
+      <w:tabs>
+        <w:tab w:val="center" w:pos="4513"/>
+        <w:tab w:val="right" w:pos="9026"/>
+      </w:tabs>
+      <w:spacing w:after="0" w:line="240" w:lineRule="auto"/>
+    </w:pPr>
+  </w:style>
+  <w:style w:type="character" w:customStyle="1" w:styleId="KopfzeileZchn">
+    <w:name w:val="Kopfzeile Zchn"/>
+    <w:basedOn w:val="Absatz-Standardschriftart"/>
+    <w:link w:val="Kopfzeile"/>
+    <w:uiPriority w:val="99"/>
+    <w:rsid w:val="00DD1A73"/>
+    <w:rPr>
+      <w:lang w:val="de-AT"/>
+    </w:rPr>
+  </w:style>
+  <w:style w:type="paragraph" w:styleId="Fuzeile">
+    <w:name w:val="footer"/>
+    <w:basedOn w:val="Standard"/>
+    <w:link w:val="FuzeileZchn"/>
+    <w:uiPriority w:val="99"/>
+    <w:unhideWhenUsed/>
+    <w:rsid w:val="00DD1A73"/>
+    <w:pPr>
+      <w:tabs>
+        <w:tab w:val="center" w:pos="4513"/>
+        <w:tab w:val="right" w:pos="9026"/>
+      </w:tabs>
+      <w:spacing w:after="0" w:line="240" w:lineRule="auto"/>
+    </w:pPr>
+  </w:style>
+  <w:style w:type="character" w:customStyle="1" w:styleId="FuzeileZchn">
+    <w:name w:val="Fußzeile Zchn"/>
+    <w:basedOn w:val="Absatz-Standardschriftart"/>
+    <w:link w:val="Fuzeile"/>
+    <w:uiPriority w:val="99"/>
+    <w:rsid w:val="00DD1A73"/>
+    <w:rPr>
+      <w:lang w:val="de-AT"/>
+    </w:rPr>
+  </w:style>
 </w:styles>
 </file>
 

</xml_diff>

<commit_message>
Projektantrag final version (hopefully)
Removed marketplace again (too much), some minor adjustments
</commit_message>
<xml_diff>
--- a/documentation/Projektantrag.docx
+++ b/documentation/Projektantrag.docx
@@ -12,7 +12,6 @@
           <w:szCs w:val="72"/>
         </w:rPr>
       </w:pPr>
-      <w:proofErr w:type="spellStart"/>
       <w:r>
         <w:rPr>
           <w:b/>
@@ -31,16 +30,14 @@
         </w:rPr>
         <w:t>Hub</w:t>
       </w:r>
-      <w:proofErr w:type="spellEnd"/>
-    </w:p>
-    <w:p>
-      <w:pPr>
-        <w:rPr>
-          <w:sz w:val="28"/>
-          <w:szCs w:val="28"/>
-        </w:rPr>
-      </w:pPr>
-      <w:proofErr w:type="spellStart"/>
+    </w:p>
+    <w:p>
+      <w:pPr>
+        <w:rPr>
+          <w:sz w:val="28"/>
+          <w:szCs w:val="28"/>
+        </w:rPr>
+      </w:pPr>
       <w:r>
         <w:rPr>
           <w:b/>
@@ -48,17 +45,7 @@
           <w:sz w:val="28"/>
           <w:szCs w:val="28"/>
         </w:rPr>
-        <w:t>RotorHub</w:t>
-      </w:r>
-      <w:proofErr w:type="spellEnd"/>
-      <w:r>
-        <w:rPr>
-          <w:b/>
-          <w:bCs/>
-          <w:sz w:val="28"/>
-          <w:szCs w:val="28"/>
-        </w:rPr>
-        <w:t>:</w:t>
+        <w:t>RotorHub:</w:t>
       </w:r>
       <w:r>
         <w:rPr>
@@ -67,21 +54,12 @@
         </w:rPr>
         <w:t xml:space="preserve"> </w:t>
       </w:r>
-      <w:proofErr w:type="spellStart"/>
-      <w:r>
-        <w:rPr>
-          <w:sz w:val="28"/>
-          <w:szCs w:val="28"/>
-        </w:rPr>
-        <w:t>Social</w:t>
-      </w:r>
-      <w:proofErr w:type="spellEnd"/>
-      <w:r>
-        <w:rPr>
-          <w:sz w:val="28"/>
-          <w:szCs w:val="28"/>
-        </w:rPr>
-        <w:t>-Media-Webapp für FPV-Piloten</w:t>
+      <w:r>
+        <w:rPr>
+          <w:sz w:val="28"/>
+          <w:szCs w:val="28"/>
+        </w:rPr>
+        <w:t>Social-Media-Webapp für FPV-Piloten</w:t>
       </w:r>
       <w:r>
         <w:rPr>
@@ -295,7 +273,21 @@
           <w:sz w:val="28"/>
           <w:szCs w:val="28"/>
         </w:rPr>
-        <w:t>, verlassene Gebäude, Schottergruben etc.</w:t>
+        <w:t xml:space="preserve">, verlassene </w:t>
+      </w:r>
+      <w:r>
+        <w:rPr>
+          <w:sz w:val="28"/>
+          <w:szCs w:val="28"/>
+        </w:rPr>
+        <w:t>Fabrikg</w:t>
+      </w:r>
+      <w:r>
+        <w:rPr>
+          <w:sz w:val="28"/>
+          <w:szCs w:val="28"/>
+        </w:rPr>
+        <w:t>ebäude, Schottergruben etc.</w:t>
       </w:r>
     </w:p>
     <w:p>
@@ -420,6 +412,29 @@
     </w:p>
     <w:p>
       <w:pPr>
+        <w:pStyle w:val="Listenabsatz"/>
+        <w:numPr>
+          <w:ilvl w:val="0"/>
+          <w:numId w:val="3"/>
+        </w:numPr>
+        <w:rPr>
+          <w:b/>
+          <w:bCs/>
+          <w:sz w:val="28"/>
+          <w:szCs w:val="28"/>
+        </w:rPr>
+      </w:pPr>
+      <w:r>
+        <w:rPr>
+          <w:bCs/>
+          <w:sz w:val="28"/>
+          <w:szCs w:val="28"/>
+        </w:rPr>
+        <w:t>Spots kommentieren</w:t>
+      </w:r>
+    </w:p>
+    <w:p>
+      <w:pPr>
         <w:rPr>
           <w:sz w:val="28"/>
           <w:szCs w:val="28"/>
@@ -475,6 +490,7 @@
         <w:rPr>
           <w:sz w:val="28"/>
           <w:szCs w:val="28"/>
+          <w:u w:val="single"/>
         </w:rPr>
       </w:pPr>
       <w:r>
@@ -504,14 +520,39 @@
           <w:sz w:val="28"/>
           <w:szCs w:val="28"/>
         </w:rPr>
-        <w:t xml:space="preserve"> Möglichkeit Spots zu teilen</w:t>
-      </w:r>
-      <w:r>
-        <w:rPr>
-          <w:sz w:val="28"/>
-          <w:szCs w:val="28"/>
-        </w:rPr>
-        <w:t xml:space="preserve"> und Equipment zu verkaufen</w:t>
+        <w:t xml:space="preserve"> </w:t>
+      </w:r>
+      <w:r>
+        <w:rPr>
+          <w:sz w:val="28"/>
+          <w:szCs w:val="28"/>
+          <w:u w:val="single"/>
+        </w:rPr>
+        <w:t>Möglichkeit Spots zu teile</w:t>
+      </w:r>
+      <w:r>
+        <w:rPr>
+          <w:sz w:val="28"/>
+          <w:szCs w:val="28"/>
+          <w:u w:val="single"/>
+        </w:rPr>
+        <w:t>n</w:t>
+      </w:r>
+      <w:r>
+        <w:rPr>
+          <w:sz w:val="28"/>
+          <w:szCs w:val="28"/>
+          <w:u w:val="single"/>
+        </w:rPr>
+        <w:t>/finden</w:t>
+      </w:r>
+      <w:r>
+        <w:rPr>
+          <w:sz w:val="28"/>
+          <w:szCs w:val="28"/>
+          <w:u w:val="single"/>
+        </w:rPr>
+        <w:t xml:space="preserve"> (Wichtigeres Feature, USP)</w:t>
       </w:r>
     </w:p>
     <w:p>
@@ -619,6 +660,13 @@
         </w:rPr>
         <w:t>Große Ansicht des Posts, mit Kommentaren</w:t>
       </w:r>
+      <w:r>
+        <w:rPr>
+          <w:sz w:val="28"/>
+          <w:szCs w:val="28"/>
+        </w:rPr>
+        <w:t xml:space="preserve"> und Möglichkeit selbst zu kommentieren</w:t>
+      </w:r>
     </w:p>
     <w:p>
       <w:pPr>
@@ -677,23 +725,28 @@
           <w:sz w:val="28"/>
           <w:szCs w:val="28"/>
         </w:rPr>
-        <w:t xml:space="preserve">Verschiedene Kategorien für Posts (Video, Hilfe, </w:t>
-      </w:r>
-      <w:proofErr w:type="spellStart"/>
-      <w:r>
-        <w:rPr>
-          <w:sz w:val="28"/>
-          <w:szCs w:val="28"/>
-        </w:rPr>
-        <w:t>Build</w:t>
-      </w:r>
-      <w:proofErr w:type="spellEnd"/>
-      <w:r>
-        <w:rPr>
-          <w:sz w:val="28"/>
-          <w:szCs w:val="28"/>
-        </w:rPr>
-        <w:t xml:space="preserve"> etc.)</w:t>
+        <w:t>Verschiedene Kategorien für Posts (</w:t>
+      </w:r>
+      <w:r>
+        <w:rPr>
+          <w:sz w:val="28"/>
+          <w:szCs w:val="28"/>
+        </w:rPr>
+        <w:t>Flugv</w:t>
+      </w:r>
+      <w:r>
+        <w:rPr>
+          <w:sz w:val="28"/>
+          <w:szCs w:val="28"/>
+        </w:rPr>
+        <w:t xml:space="preserve">ideo, Hilfe, </w:t>
+      </w:r>
+      <w:r>
+        <w:rPr>
+          <w:sz w:val="28"/>
+          <w:szCs w:val="28"/>
+        </w:rPr>
+        <w:t>Build etc.)</w:t>
       </w:r>
     </w:p>
     <w:p>
@@ -713,14 +766,56 @@
           <w:sz w:val="28"/>
           <w:szCs w:val="28"/>
         </w:rPr>
-        <w:t xml:space="preserve">Login-Button </w:t>
-      </w:r>
-      <w:r>
-        <w:rPr>
-          <w:sz w:val="28"/>
-          <w:szCs w:val="28"/>
-        </w:rPr>
-        <w:t>oder Link zum eigenen Profil, je nachdem ob User eingeloggt ist oder nicht</w:t>
+        <w:t xml:space="preserve">Auch Bilder und Videos </w:t>
+      </w:r>
+      <w:r>
+        <w:rPr>
+          <w:sz w:val="28"/>
+          <w:szCs w:val="28"/>
+        </w:rPr>
+        <w:t xml:space="preserve">in Posts </w:t>
+      </w:r>
+      <w:r>
+        <w:rPr>
+          <w:sz w:val="28"/>
+          <w:szCs w:val="28"/>
+        </w:rPr>
+        <w:t>möglich, außer technisch nicht umsetzbar</w:t>
+      </w:r>
+      <w:r>
+        <w:rPr>
+          <w:sz w:val="28"/>
+          <w:szCs w:val="28"/>
+        </w:rPr>
+        <w:t xml:space="preserve"> (</w:t>
+      </w:r>
+      <w:r>
+        <w:rPr>
+          <w:sz w:val="28"/>
+          <w:szCs w:val="28"/>
+        </w:rPr>
+        <w:t xml:space="preserve">Einschränkungen von </w:t>
+      </w:r>
+      <w:r>
+        <w:rPr>
+          <w:sz w:val="28"/>
+          <w:szCs w:val="28"/>
+        </w:rPr>
+        <w:t>localStorage</w:t>
+      </w:r>
+      <w:r>
+        <w:rPr>
+          <w:sz w:val="28"/>
+          <w:szCs w:val="28"/>
+        </w:rPr>
+        <w:t>?</w:t>
+      </w:r>
+      <w:r>
+        <w:rPr>
+          <w:sz w:val="28"/>
+          <w:szCs w:val="28"/>
+        </w:rPr>
+        <w:t>)</w:t>
       </w:r>
     </w:p>
     <w:p>
@@ -740,6 +835,33 @@
           <w:sz w:val="28"/>
           <w:szCs w:val="28"/>
         </w:rPr>
+        <w:t xml:space="preserve">Login-Button </w:t>
+      </w:r>
+      <w:r>
+        <w:rPr>
+          <w:sz w:val="28"/>
+          <w:szCs w:val="28"/>
+        </w:rPr>
+        <w:t>oder Link zum eigenen Profil, je nachdem ob User eingeloggt ist oder nicht</w:t>
+      </w:r>
+    </w:p>
+    <w:p>
+      <w:pPr>
+        <w:pStyle w:val="Listenabsatz"/>
+        <w:numPr>
+          <w:ilvl w:val="1"/>
+          <w:numId w:val="4"/>
+        </w:numPr>
+        <w:rPr>
+          <w:sz w:val="28"/>
+          <w:szCs w:val="28"/>
+        </w:rPr>
+      </w:pPr>
+      <w:r>
+        <w:rPr>
+          <w:sz w:val="28"/>
+          <w:szCs w:val="28"/>
+        </w:rPr>
         <w:t>Suchleiste</w:t>
       </w:r>
       <w:r>
@@ -775,6 +897,7 @@
           <w:sz w:val="28"/>
           <w:szCs w:val="28"/>
         </w:rPr>
+        <w:lastRenderedPageBreak/>
         <w:t>Karte</w:t>
       </w:r>
       <w:r>
@@ -870,7 +993,6 @@
           <w:sz w:val="28"/>
           <w:szCs w:val="28"/>
         </w:rPr>
-        <w:lastRenderedPageBreak/>
         <w:t xml:space="preserve">Größere Ansicht des Spots, mit Bildern, Beispielvideo falls vorhanden, Beschreibung, andere wichtige Informationen (wie gut zugänglich, </w:t>
       </w:r>
       <w:r>
@@ -919,34 +1041,6 @@
       <w:pPr>
         <w:pStyle w:val="Listenabsatz"/>
         <w:numPr>
-          <w:ilvl w:val="0"/>
-          <w:numId w:val="4"/>
-        </w:numPr>
-        <w:rPr>
-          <w:sz w:val="28"/>
-          <w:szCs w:val="28"/>
-        </w:rPr>
-      </w:pPr>
-      <w:r>
-        <w:rPr>
-          <w:b/>
-          <w:sz w:val="28"/>
-          <w:szCs w:val="28"/>
-        </w:rPr>
-        <w:t>Marktplatz</w:t>
-      </w:r>
-      <w:r>
-        <w:rPr>
-          <w:sz w:val="28"/>
-          <w:szCs w:val="28"/>
-        </w:rPr>
-        <w:t>:</w:t>
-      </w:r>
-    </w:p>
-    <w:p>
-      <w:pPr>
-        <w:pStyle w:val="Listenabsatz"/>
-        <w:numPr>
           <w:ilvl w:val="1"/>
           <w:numId w:val="4"/>
         </w:numPr>
@@ -960,74 +1054,7 @@
           <w:sz w:val="28"/>
           <w:szCs w:val="28"/>
         </w:rPr>
-        <w:t>Ähnlich</w:t>
-      </w:r>
-      <w:r>
-        <w:rPr>
-          <w:sz w:val="28"/>
-          <w:szCs w:val="28"/>
-        </w:rPr>
-        <w:t xml:space="preserve"> wie z.B. Willhaben, Kleinanzeigen</w:t>
-      </w:r>
-    </w:p>
-    <w:p>
-      <w:pPr>
-        <w:pStyle w:val="Listenabsatz"/>
-        <w:numPr>
-          <w:ilvl w:val="1"/>
-          <w:numId w:val="4"/>
-        </w:numPr>
-        <w:rPr>
-          <w:sz w:val="28"/>
-          <w:szCs w:val="28"/>
-        </w:rPr>
-      </w:pPr>
-      <w:r>
-        <w:rPr>
-          <w:sz w:val="28"/>
-          <w:szCs w:val="28"/>
-        </w:rPr>
-        <w:t>Es können wieder Posts erstellt werden, aber anderes Format und Kauf-Funktion</w:t>
-      </w:r>
-    </w:p>
-    <w:p>
-      <w:pPr>
-        <w:pStyle w:val="Listenabsatz"/>
-        <w:numPr>
-          <w:ilvl w:val="1"/>
-          <w:numId w:val="4"/>
-        </w:numPr>
-        <w:rPr>
-          <w:sz w:val="28"/>
-          <w:szCs w:val="28"/>
-        </w:rPr>
-      </w:pPr>
-      <w:r>
-        <w:rPr>
-          <w:sz w:val="28"/>
-          <w:szCs w:val="28"/>
-        </w:rPr>
-        <w:t>Filterfunktion mit verschiedenen Kategorien</w:t>
-      </w:r>
-    </w:p>
-    <w:p>
-      <w:pPr>
-        <w:pStyle w:val="Listenabsatz"/>
-        <w:numPr>
-          <w:ilvl w:val="1"/>
-          <w:numId w:val="4"/>
-        </w:numPr>
-        <w:rPr>
-          <w:sz w:val="28"/>
-          <w:szCs w:val="28"/>
-        </w:rPr>
-      </w:pPr>
-      <w:r>
-        <w:rPr>
-          <w:sz w:val="28"/>
-          <w:szCs w:val="28"/>
-        </w:rPr>
-        <w:t>Suchfunktion</w:t>
+        <w:t>Kommentare</w:t>
       </w:r>
     </w:p>
     <w:p>
@@ -1048,7 +1075,47 @@
           <w:sz w:val="28"/>
           <w:szCs w:val="28"/>
         </w:rPr>
-        <w:t>Benachrichtigungen bei Antwort auf Post, Kaufanfrage von Marktplatz-Anzeige etc.</w:t>
+        <w:t xml:space="preserve">Benachrichtigungen bei </w:t>
+      </w:r>
+      <w:r>
+        <w:rPr>
+          <w:b/>
+          <w:sz w:val="28"/>
+          <w:szCs w:val="28"/>
+        </w:rPr>
+        <w:t>Kommentar</w:t>
+      </w:r>
+      <w:r>
+        <w:rPr>
+          <w:b/>
+          <w:sz w:val="28"/>
+          <w:szCs w:val="28"/>
+        </w:rPr>
+        <w:t xml:space="preserve"> auf </w:t>
+      </w:r>
+      <w:r>
+        <w:rPr>
+          <w:b/>
+          <w:sz w:val="28"/>
+          <w:szCs w:val="28"/>
+        </w:rPr>
+        <w:t xml:space="preserve">eigenen </w:t>
+      </w:r>
+      <w:r>
+        <w:rPr>
+          <w:b/>
+          <w:sz w:val="28"/>
+          <w:szCs w:val="28"/>
+        </w:rPr>
+        <w:t>Post</w:t>
+      </w:r>
+      <w:r>
+        <w:rPr>
+          <w:b/>
+          <w:sz w:val="28"/>
+          <w:szCs w:val="28"/>
+        </w:rPr>
+        <w:t>, Spot</w:t>
       </w:r>
     </w:p>
     <w:p>
@@ -1073,18 +1140,8 @@
           <w:sz w:val="28"/>
           <w:szCs w:val="28"/>
         </w:rPr>
-        <w:t xml:space="preserve">, </w:t>
-      </w:r>
-      <w:proofErr w:type="spellStart"/>
-      <w:r>
-        <w:rPr>
-          <w:b/>
-          <w:sz w:val="28"/>
-          <w:szCs w:val="28"/>
-        </w:rPr>
-        <w:t>Customization</w:t>
-      </w:r>
-      <w:proofErr w:type="spellEnd"/>
+        <w:t>, Customization</w:t>
+      </w:r>
       <w:r>
         <w:rPr>
           <w:b/>
@@ -1199,21 +1256,12 @@
           <w:szCs w:val="28"/>
         </w:rPr>
       </w:pPr>
-      <w:proofErr w:type="spellStart"/>
-      <w:r>
-        <w:rPr>
-          <w:sz w:val="28"/>
-          <w:szCs w:val="28"/>
-        </w:rPr>
-        <w:t>Customization</w:t>
-      </w:r>
-      <w:proofErr w:type="spellEnd"/>
-      <w:r>
-        <w:rPr>
-          <w:sz w:val="28"/>
-          <w:szCs w:val="28"/>
-        </w:rPr>
-        <w:t xml:space="preserve"> der Posts die angezeigt werden durch Filter</w:t>
+      <w:r>
+        <w:rPr>
+          <w:sz w:val="28"/>
+          <w:szCs w:val="28"/>
+        </w:rPr>
+        <w:t>Customization der Posts die angezeigt werden durch Filter</w:t>
       </w:r>
       <w:r>
         <w:rPr>
@@ -1285,15 +1333,13 @@
         </w:rPr>
         <w:t xml:space="preserve">Post </w:t>
       </w:r>
-      <w:proofErr w:type="gramStart"/>
-      <w:r>
-        <w:rPr>
-          <w:sz w:val="28"/>
-          <w:szCs w:val="28"/>
-        </w:rPr>
-        <w:t>Liken</w:t>
-      </w:r>
-      <w:proofErr w:type="gramEnd"/>
+      <w:r>
+        <w:rPr>
+          <w:sz w:val="28"/>
+          <w:szCs w:val="28"/>
+        </w:rPr>
+        <w:t>liken</w:t>
+      </w:r>
     </w:p>
     <w:p>
       <w:pPr>
@@ -1314,76 +1360,6 @@
           <w:szCs w:val="28"/>
         </w:rPr>
         <w:t>Post kommentieren</w:t>
-      </w:r>
-    </w:p>
-    <w:p>
-      <w:pPr>
-        <w:pStyle w:val="Listenabsatz"/>
-        <w:numPr>
-          <w:ilvl w:val="0"/>
-          <w:numId w:val="5"/>
-        </w:numPr>
-        <w:rPr>
-          <w:b/>
-          <w:sz w:val="28"/>
-          <w:szCs w:val="28"/>
-        </w:rPr>
-      </w:pPr>
-      <w:r>
-        <w:rPr>
-          <w:sz w:val="28"/>
-          <w:szCs w:val="28"/>
-        </w:rPr>
-        <w:t>Interaktion mit Marktplatz-Anzeigen</w:t>
-      </w:r>
-      <w:r>
-        <w:rPr>
-          <w:sz w:val="28"/>
-          <w:szCs w:val="28"/>
-        </w:rPr>
-        <w:t>:</w:t>
-      </w:r>
-    </w:p>
-    <w:p>
-      <w:pPr>
-        <w:pStyle w:val="Listenabsatz"/>
-        <w:numPr>
-          <w:ilvl w:val="1"/>
-          <w:numId w:val="5"/>
-        </w:numPr>
-        <w:rPr>
-          <w:b/>
-          <w:sz w:val="28"/>
-          <w:szCs w:val="28"/>
-        </w:rPr>
-      </w:pPr>
-      <w:r>
-        <w:rPr>
-          <w:sz w:val="28"/>
-          <w:szCs w:val="28"/>
-        </w:rPr>
-        <w:t>Input von</w:t>
-      </w:r>
-      <w:r>
-        <w:rPr>
-          <w:sz w:val="28"/>
-          <w:szCs w:val="28"/>
-        </w:rPr>
-        <w:t xml:space="preserve"> Preisangebot,</w:t>
-      </w:r>
-      <w:r>
-        <w:rPr>
-          <w:sz w:val="28"/>
-          <w:szCs w:val="28"/>
-        </w:rPr>
-        <w:t xml:space="preserve"> Zahlungsdaten, Adresse</w:t>
-      </w:r>
-      <w:r>
-        <w:rPr>
-          <w:sz w:val="28"/>
-          <w:szCs w:val="28"/>
-        </w:rPr>
-        <w:t xml:space="preserve"> beim Kauf</w:t>
       </w:r>
     </w:p>
     <w:p>
@@ -1657,17 +1633,8 @@
         <w:lang w:val="en-US"/>
       </w:rPr>
       <w:tab/>
-    </w:r>
-    <w:proofErr w:type="spellStart"/>
-    <w:r>
-      <w:rPr>
-        <w:sz w:val="32"/>
-        <w:szCs w:val="32"/>
-        <w:lang w:val="en-US"/>
-      </w:rPr>
       <w:t>Projektantrag</w:t>
     </w:r>
-    <w:proofErr w:type="spellEnd"/>
     <w:r>
       <w:rPr>
         <w:lang w:val="en-US"/>

</xml_diff>

<commit_message>
another final Projektantrag version
made it look nicer
</commit_message>
<xml_diff>
--- a/documentation/Projektantrag.docx
+++ b/documentation/Projektantrag.docx
@@ -12,6 +12,7 @@
           <w:szCs w:val="72"/>
         </w:rPr>
       </w:pPr>
+      <w:proofErr w:type="spellStart"/>
       <w:r>
         <w:rPr>
           <w:b/>
@@ -30,14 +31,16 @@
         </w:rPr>
         <w:t>Hub</w:t>
       </w:r>
-    </w:p>
-    <w:p>
-      <w:pPr>
-        <w:rPr>
-          <w:sz w:val="28"/>
-          <w:szCs w:val="28"/>
-        </w:rPr>
-      </w:pPr>
+      <w:proofErr w:type="spellEnd"/>
+    </w:p>
+    <w:p>
+      <w:pPr>
+        <w:rPr>
+          <w:sz w:val="28"/>
+          <w:szCs w:val="28"/>
+        </w:rPr>
+      </w:pPr>
+      <w:proofErr w:type="spellStart"/>
       <w:r>
         <w:rPr>
           <w:b/>
@@ -45,7 +48,17 @@
           <w:sz w:val="28"/>
           <w:szCs w:val="28"/>
         </w:rPr>
-        <w:t>RotorHub:</w:t>
+        <w:t>RotorHub</w:t>
+      </w:r>
+      <w:proofErr w:type="spellEnd"/>
+      <w:r>
+        <w:rPr>
+          <w:b/>
+          <w:bCs/>
+          <w:sz w:val="28"/>
+          <w:szCs w:val="28"/>
+        </w:rPr>
+        <w:t>:</w:t>
       </w:r>
       <w:r>
         <w:rPr>
@@ -54,12 +67,21 @@
         </w:rPr>
         <w:t xml:space="preserve"> </w:t>
       </w:r>
-      <w:r>
-        <w:rPr>
-          <w:sz w:val="28"/>
-          <w:szCs w:val="28"/>
-        </w:rPr>
-        <w:t>Social-Media-Webapp für FPV-Piloten</w:t>
+      <w:proofErr w:type="spellStart"/>
+      <w:r>
+        <w:rPr>
+          <w:sz w:val="28"/>
+          <w:szCs w:val="28"/>
+        </w:rPr>
+        <w:t>Social</w:t>
+      </w:r>
+      <w:proofErr w:type="spellEnd"/>
+      <w:r>
+        <w:rPr>
+          <w:sz w:val="28"/>
+          <w:szCs w:val="28"/>
+        </w:rPr>
+        <w:t>-Media-Webapp für FPV-Piloten</w:t>
       </w:r>
       <w:r>
         <w:rPr>
@@ -741,12 +763,21 @@
         </w:rPr>
         <w:t xml:space="preserve">ideo, Hilfe, </w:t>
       </w:r>
-      <w:r>
-        <w:rPr>
-          <w:sz w:val="28"/>
-          <w:szCs w:val="28"/>
-        </w:rPr>
-        <w:t>Build etc.)</w:t>
+      <w:proofErr w:type="spellStart"/>
+      <w:r>
+        <w:rPr>
+          <w:sz w:val="28"/>
+          <w:szCs w:val="28"/>
+        </w:rPr>
+        <w:t>Build</w:t>
+      </w:r>
+      <w:proofErr w:type="spellEnd"/>
+      <w:r>
+        <w:rPr>
+          <w:sz w:val="28"/>
+          <w:szCs w:val="28"/>
+        </w:rPr>
+        <w:t xml:space="preserve"> etc.)</w:t>
       </w:r>
     </w:p>
     <w:p>
@@ -766,6 +797,7 @@
           <w:sz w:val="28"/>
           <w:szCs w:val="28"/>
         </w:rPr>
+        <w:lastRenderedPageBreak/>
         <w:t xml:space="preserve">Auch Bilder und Videos </w:t>
       </w:r>
       <w:r>
@@ -796,6 +828,7 @@
         </w:rPr>
         <w:t xml:space="preserve">Einschränkungen von </w:t>
       </w:r>
+      <w:proofErr w:type="spellStart"/>
       <w:r>
         <w:rPr>
           <w:sz w:val="28"/>
@@ -803,6 +836,7 @@
         </w:rPr>
         <w:t>localStorage</w:t>
       </w:r>
+      <w:proofErr w:type="spellEnd"/>
       <w:r>
         <w:rPr>
           <w:sz w:val="28"/>
@@ -897,7 +931,6 @@
           <w:sz w:val="28"/>
           <w:szCs w:val="28"/>
         </w:rPr>
-        <w:lastRenderedPageBreak/>
         <w:t>Karte</w:t>
       </w:r>
       <w:r>
@@ -1633,8 +1666,17 @@
         <w:lang w:val="en-US"/>
       </w:rPr>
       <w:tab/>
+    </w:r>
+    <w:proofErr w:type="spellStart"/>
+    <w:r>
+      <w:rPr>
+        <w:sz w:val="32"/>
+        <w:szCs w:val="32"/>
+        <w:lang w:val="en-US"/>
+      </w:rPr>
       <w:t>Projektantrag</w:t>
     </w:r>
+    <w:proofErr w:type="spellEnd"/>
     <w:r>
       <w:rPr>
         <w:lang w:val="en-US"/>
@@ -2998,7 +3040,7 @@
     </w:pPr>
     <w:rPr>
       <w:rFonts w:asciiTheme="majorHAnsi" w:eastAsiaTheme="majorEastAsia" w:hAnsiTheme="majorHAnsi" w:cstheme="majorBidi"/>
-      <w:color w:val="2F5496" w:themeColor="accent1" w:themeShade="BF"/>
+      <w:color w:val="1481AB" w:themeColor="accent1" w:themeShade="BF"/>
       <w:sz w:val="40"/>
       <w:szCs w:val="40"/>
     </w:rPr>
@@ -3021,7 +3063,7 @@
     </w:pPr>
     <w:rPr>
       <w:rFonts w:asciiTheme="majorHAnsi" w:eastAsiaTheme="majorEastAsia" w:hAnsiTheme="majorHAnsi" w:cstheme="majorBidi"/>
-      <w:color w:val="2F5496" w:themeColor="accent1" w:themeShade="BF"/>
+      <w:color w:val="1481AB" w:themeColor="accent1" w:themeShade="BF"/>
       <w:sz w:val="32"/>
       <w:szCs w:val="32"/>
     </w:rPr>
@@ -3044,7 +3086,7 @@
     </w:pPr>
     <w:rPr>
       <w:rFonts w:eastAsiaTheme="majorEastAsia" w:cstheme="majorBidi"/>
-      <w:color w:val="2F5496" w:themeColor="accent1" w:themeShade="BF"/>
+      <w:color w:val="1481AB" w:themeColor="accent1" w:themeShade="BF"/>
       <w:sz w:val="28"/>
       <w:szCs w:val="28"/>
     </w:rPr>
@@ -3069,7 +3111,7 @@
       <w:rFonts w:eastAsiaTheme="majorEastAsia" w:cstheme="majorBidi"/>
       <w:i/>
       <w:iCs/>
-      <w:color w:val="2F5496" w:themeColor="accent1" w:themeShade="BF"/>
+      <w:color w:val="1481AB" w:themeColor="accent1" w:themeShade="BF"/>
     </w:rPr>
   </w:style>
   <w:style w:type="paragraph" w:styleId="berschrift5">
@@ -3090,7 +3132,7 @@
     </w:pPr>
     <w:rPr>
       <w:rFonts w:eastAsiaTheme="majorEastAsia" w:cstheme="majorBidi"/>
-      <w:color w:val="2F5496" w:themeColor="accent1" w:themeShade="BF"/>
+      <w:color w:val="1481AB" w:themeColor="accent1" w:themeShade="BF"/>
     </w:rPr>
   </w:style>
   <w:style w:type="paragraph" w:styleId="berschrift6">
@@ -3216,7 +3258,7 @@
     <w:rsid w:val="008C5F7A"/>
     <w:rPr>
       <w:rFonts w:asciiTheme="majorHAnsi" w:eastAsiaTheme="majorEastAsia" w:hAnsiTheme="majorHAnsi" w:cstheme="majorBidi"/>
-      <w:color w:val="2F5496" w:themeColor="accent1" w:themeShade="BF"/>
+      <w:color w:val="1481AB" w:themeColor="accent1" w:themeShade="BF"/>
       <w:sz w:val="40"/>
       <w:szCs w:val="40"/>
       <w:lang w:val="de-AT"/>
@@ -3231,7 +3273,7 @@
     <w:rsid w:val="008C5F7A"/>
     <w:rPr>
       <w:rFonts w:asciiTheme="majorHAnsi" w:eastAsiaTheme="majorEastAsia" w:hAnsiTheme="majorHAnsi" w:cstheme="majorBidi"/>
-      <w:color w:val="2F5496" w:themeColor="accent1" w:themeShade="BF"/>
+      <w:color w:val="1481AB" w:themeColor="accent1" w:themeShade="BF"/>
       <w:sz w:val="32"/>
       <w:szCs w:val="32"/>
       <w:lang w:val="de-AT"/>
@@ -3246,7 +3288,7 @@
     <w:rsid w:val="008C5F7A"/>
     <w:rPr>
       <w:rFonts w:eastAsiaTheme="majorEastAsia" w:cstheme="majorBidi"/>
-      <w:color w:val="2F5496" w:themeColor="accent1" w:themeShade="BF"/>
+      <w:color w:val="1481AB" w:themeColor="accent1" w:themeShade="BF"/>
       <w:sz w:val="28"/>
       <w:szCs w:val="28"/>
       <w:lang w:val="de-AT"/>
@@ -3263,7 +3305,7 @@
       <w:rFonts w:eastAsiaTheme="majorEastAsia" w:cstheme="majorBidi"/>
       <w:i/>
       <w:iCs/>
-      <w:color w:val="2F5496" w:themeColor="accent1" w:themeShade="BF"/>
+      <w:color w:val="1481AB" w:themeColor="accent1" w:themeShade="BF"/>
       <w:lang w:val="de-AT"/>
     </w:rPr>
   </w:style>
@@ -3276,7 +3318,7 @@
     <w:rsid w:val="008C5F7A"/>
     <w:rPr>
       <w:rFonts w:eastAsiaTheme="majorEastAsia" w:cstheme="majorBidi"/>
-      <w:color w:val="2F5496" w:themeColor="accent1" w:themeShade="BF"/>
+      <w:color w:val="1481AB" w:themeColor="accent1" w:themeShade="BF"/>
       <w:lang w:val="de-AT"/>
     </w:rPr>
   </w:style>
@@ -3458,7 +3500,7 @@
     <w:rPr>
       <w:i/>
       <w:iCs/>
-      <w:color w:val="2F5496" w:themeColor="accent1" w:themeShade="BF"/>
+      <w:color w:val="1481AB" w:themeColor="accent1" w:themeShade="BF"/>
     </w:rPr>
   </w:style>
   <w:style w:type="paragraph" w:styleId="IntensivesZitat">
@@ -3471,8 +3513,8 @@
     <w:rsid w:val="008C5F7A"/>
     <w:pPr>
       <w:pBdr>
-        <w:top w:val="single" w:sz="4" w:space="10" w:color="2F5496" w:themeColor="accent1" w:themeShade="BF"/>
-        <w:bottom w:val="single" w:sz="4" w:space="10" w:color="2F5496" w:themeColor="accent1" w:themeShade="BF"/>
+        <w:top w:val="single" w:sz="4" w:space="10" w:color="1481AB" w:themeColor="accent1" w:themeShade="BF"/>
+        <w:bottom w:val="single" w:sz="4" w:space="10" w:color="1481AB" w:themeColor="accent1" w:themeShade="BF"/>
       </w:pBdr>
       <w:spacing w:before="360" w:after="360"/>
       <w:ind w:left="864" w:right="864"/>
@@ -3481,7 +3523,7 @@
     <w:rPr>
       <w:i/>
       <w:iCs/>
-      <w:color w:val="2F5496" w:themeColor="accent1" w:themeShade="BF"/>
+      <w:color w:val="1481AB" w:themeColor="accent1" w:themeShade="BF"/>
     </w:rPr>
   </w:style>
   <w:style w:type="character" w:customStyle="1" w:styleId="IntensivesZitatZchn">
@@ -3493,7 +3535,7 @@
     <w:rPr>
       <w:i/>
       <w:iCs/>
-      <w:color w:val="2F5496" w:themeColor="accent1" w:themeShade="BF"/>
+      <w:color w:val="1481AB" w:themeColor="accent1" w:themeShade="BF"/>
       <w:lang w:val="de-AT"/>
     </w:rPr>
   </w:style>
@@ -3507,7 +3549,7 @@
       <w:b/>
       <w:bCs/>
       <w:smallCaps/>
-      <w:color w:val="2F5496" w:themeColor="accent1" w:themeShade="BF"/>
+      <w:color w:val="1481AB" w:themeColor="accent1" w:themeShade="BF"/>
       <w:spacing w:val="5"/>
     </w:rPr>
   </w:style>
@@ -3518,7 +3560,7 @@
     <w:unhideWhenUsed/>
     <w:rsid w:val="00284237"/>
     <w:rPr>
-      <w:color w:val="0563C1" w:themeColor="hyperlink"/>
+      <w:color w:val="6EAC1C" w:themeColor="hyperlink"/>
       <w:u w:val="single"/>
     </w:rPr>
   </w:style>
@@ -3542,7 +3584,7 @@
     <w:unhideWhenUsed/>
     <w:rsid w:val="00FC57AB"/>
     <w:rPr>
-      <w:color w:val="954F72" w:themeColor="followedHyperlink"/>
+      <w:color w:val="B26B02" w:themeColor="followedHyperlink"/>
       <w:u w:val="single"/>
     </w:rPr>
   </w:style>
@@ -3600,9 +3642,9 @@
 </file>
 
 <file path=word/theme/theme1.xml><?xml version="1.0" encoding="utf-8"?>
-<a:theme xmlns:a="http://schemas.openxmlformats.org/drawingml/2006/main" name="Office Theme">
+<a:theme xmlns:a="http://schemas.openxmlformats.org/drawingml/2006/main" name="Ion">
   <a:themeElements>
-    <a:clrScheme name="Office">
+    <a:clrScheme name="Blau II">
       <a:dk1>
         <a:sysClr val="windowText" lastClr="000000"/>
       </a:dk1>
@@ -3610,44 +3652,44 @@
         <a:sysClr val="window" lastClr="FFFFFF"/>
       </a:lt1>
       <a:dk2>
-        <a:srgbClr val="44546A"/>
+        <a:srgbClr val="335B74"/>
       </a:dk2>
       <a:lt2>
-        <a:srgbClr val="E7E6E6"/>
+        <a:srgbClr val="DFE3E5"/>
       </a:lt2>
       <a:accent1>
-        <a:srgbClr val="4472C4"/>
+        <a:srgbClr val="1CADE4"/>
       </a:accent1>
       <a:accent2>
-        <a:srgbClr val="ED7D31"/>
+        <a:srgbClr val="2683C6"/>
       </a:accent2>
       <a:accent3>
-        <a:srgbClr val="A5A5A5"/>
+        <a:srgbClr val="27CED7"/>
       </a:accent3>
       <a:accent4>
-        <a:srgbClr val="FFC000"/>
+        <a:srgbClr val="42BA97"/>
       </a:accent4>
       <a:accent5>
-        <a:srgbClr val="5B9BD5"/>
+        <a:srgbClr val="3E8853"/>
       </a:accent5>
       <a:accent6>
-        <a:srgbClr val="70AD47"/>
+        <a:srgbClr val="62A39F"/>
       </a:accent6>
       <a:hlink>
-        <a:srgbClr val="0563C1"/>
+        <a:srgbClr val="6EAC1C"/>
       </a:hlink>
       <a:folHlink>
-        <a:srgbClr val="954F72"/>
+        <a:srgbClr val="B26B02"/>
       </a:folHlink>
     </a:clrScheme>
-    <a:fontScheme name="Office">
+    <a:fontScheme name="Ion">
       <a:majorFont>
-        <a:latin typeface="Calibri Light" panose="020F0302020204030204"/>
+        <a:latin typeface="Century Gothic" panose="020B0502020202020204"/>
         <a:ea typeface=""/>
         <a:cs typeface=""/>
-        <a:font script="Jpan" typeface="游ゴシック Light"/>
+        <a:font script="Jpan" typeface="メイリオ"/>
         <a:font script="Hang" typeface="맑은 고딕"/>
-        <a:font script="Hans" typeface="等线 Light"/>
+        <a:font script="Hans" typeface="宋体"/>
         <a:font script="Hant" typeface="新細明體"/>
         <a:font script="Arab" typeface="Times New Roman"/>
         <a:font script="Hebr" typeface="Times New Roman"/>
@@ -3675,31 +3717,14 @@
         <a:font script="Viet" typeface="Times New Roman"/>
         <a:font script="Uigh" typeface="Microsoft Uighur"/>
         <a:font script="Geor" typeface="Sylfaen"/>
-        <a:font script="Armn" typeface="Arial"/>
-        <a:font script="Bugi" typeface="Leelawadee UI"/>
-        <a:font script="Bopo" typeface="Microsoft JhengHei"/>
-        <a:font script="Java" typeface="Javanese Text"/>
-        <a:font script="Lisu" typeface="Segoe UI"/>
-        <a:font script="Mymr" typeface="Myanmar Text"/>
-        <a:font script="Nkoo" typeface="Ebrima"/>
-        <a:font script="Olck" typeface="Nirmala UI"/>
-        <a:font script="Osma" typeface="Ebrima"/>
-        <a:font script="Phag" typeface="Phagspa"/>
-        <a:font script="Syrn" typeface="Estrangelo Edessa"/>
-        <a:font script="Syrj" typeface="Estrangelo Edessa"/>
-        <a:font script="Syre" typeface="Estrangelo Edessa"/>
-        <a:font script="Sora" typeface="Nirmala UI"/>
-        <a:font script="Tale" typeface="Microsoft Tai Le"/>
-        <a:font script="Talu" typeface="Microsoft New Tai Lue"/>
-        <a:font script="Tfng" typeface="Ebrima"/>
       </a:majorFont>
       <a:minorFont>
-        <a:latin typeface="Calibri" panose="020F0502020204030204"/>
+        <a:latin typeface="Century Gothic" panose="020B0502020202020204"/>
         <a:ea typeface=""/>
         <a:cs typeface=""/>
-        <a:font script="Jpan" typeface="游明朝"/>
+        <a:font script="Jpan" typeface="メイリオ"/>
         <a:font script="Hang" typeface="맑은 고딕"/>
-        <a:font script="Hans" typeface="等线"/>
+        <a:font script="Hans" typeface="宋体"/>
         <a:font script="Hant" typeface="新細明體"/>
         <a:font script="Arab" typeface="Arial"/>
         <a:font script="Hebr" typeface="Arial"/>
@@ -3727,26 +3752,9 @@
         <a:font script="Viet" typeface="Arial"/>
         <a:font script="Uigh" typeface="Microsoft Uighur"/>
         <a:font script="Geor" typeface="Sylfaen"/>
-        <a:font script="Armn" typeface="Arial"/>
-        <a:font script="Bugi" typeface="Leelawadee UI"/>
-        <a:font script="Bopo" typeface="Microsoft JhengHei"/>
-        <a:font script="Java" typeface="Javanese Text"/>
-        <a:font script="Lisu" typeface="Segoe UI"/>
-        <a:font script="Mymr" typeface="Myanmar Text"/>
-        <a:font script="Nkoo" typeface="Ebrima"/>
-        <a:font script="Olck" typeface="Nirmala UI"/>
-        <a:font script="Osma" typeface="Ebrima"/>
-        <a:font script="Phag" typeface="Phagspa"/>
-        <a:font script="Syrn" typeface="Estrangelo Edessa"/>
-        <a:font script="Syrj" typeface="Estrangelo Edessa"/>
-        <a:font script="Syre" typeface="Estrangelo Edessa"/>
-        <a:font script="Sora" typeface="Nirmala UI"/>
-        <a:font script="Tale" typeface="Microsoft Tai Le"/>
-        <a:font script="Talu" typeface="Microsoft New Tai Lue"/>
-        <a:font script="Tfng" typeface="Ebrima"/>
       </a:minorFont>
     </a:fontScheme>
-    <a:fmtScheme name="Office">
+    <a:fmtScheme name="Ion">
       <a:fillStyleLst>
         <a:solidFill>
           <a:schemeClr val="phClr"/>
@@ -3755,23 +3763,15 @@
           <a:gsLst>
             <a:gs pos="0">
               <a:schemeClr val="phClr">
-                <a:lumMod val="110000"/>
-                <a:satMod val="105000"/>
-                <a:tint val="67000"/>
-              </a:schemeClr>
-            </a:gs>
-            <a:gs pos="50000">
-              <a:schemeClr val="phClr">
-                <a:lumMod val="105000"/>
-                <a:satMod val="103000"/>
-                <a:tint val="73000"/>
+                <a:tint val="64000"/>
+                <a:lumMod val="118000"/>
               </a:schemeClr>
             </a:gs>
             <a:gs pos="100000">
               <a:schemeClr val="phClr">
-                <a:lumMod val="105000"/>
-                <a:satMod val="109000"/>
-                <a:tint val="81000"/>
+                <a:tint val="92000"/>
+                <a:alpha val="100000"/>
+                <a:lumMod val="110000"/>
               </a:schemeClr>
             </a:gs>
           </a:gsLst>
@@ -3781,23 +3781,14 @@
           <a:gsLst>
             <a:gs pos="0">
               <a:schemeClr val="phClr">
-                <a:satMod val="103000"/>
-                <a:lumMod val="102000"/>
-                <a:tint val="94000"/>
-              </a:schemeClr>
-            </a:gs>
-            <a:gs pos="50000">
-              <a:schemeClr val="phClr">
-                <a:satMod val="110000"/>
-                <a:lumMod val="100000"/>
-                <a:shade val="100000"/>
+                <a:tint val="98000"/>
+                <a:lumMod val="114000"/>
               </a:schemeClr>
             </a:gs>
             <a:gs pos="100000">
               <a:schemeClr val="phClr">
-                <a:lumMod val="99000"/>
-                <a:satMod val="120000"/>
-                <a:shade val="78000"/>
+                <a:shade val="90000"/>
+                <a:lumMod val="84000"/>
               </a:schemeClr>
             </a:gs>
           </a:gsLst>
@@ -3805,26 +3796,23 @@
         </a:gradFill>
       </a:fillStyleLst>
       <a:lnStyleLst>
-        <a:ln w="6350" cap="flat" cmpd="sng" algn="ctr">
+        <a:ln w="9525" cap="rnd" cmpd="sng" algn="ctr">
           <a:solidFill>
             <a:schemeClr val="phClr"/>
           </a:solidFill>
           <a:prstDash val="solid"/>
-          <a:miter lim="800000"/>
         </a:ln>
-        <a:ln w="12700" cap="flat" cmpd="sng" algn="ctr">
+        <a:ln w="19050" cap="rnd" cmpd="sng" algn="ctr">
           <a:solidFill>
             <a:schemeClr val="phClr"/>
           </a:solidFill>
           <a:prstDash val="solid"/>
-          <a:miter lim="800000"/>
         </a:ln>
-        <a:ln w="19050" cap="flat" cmpd="sng" algn="ctr">
+        <a:ln w="28575" cap="rnd" cmpd="sng" algn="ctr">
           <a:solidFill>
             <a:schemeClr val="phClr"/>
           </a:solidFill>
           <a:prstDash val="solid"/>
-          <a:miter lim="800000"/>
         </a:ln>
       </a:lnStyleLst>
       <a:effectStyleLst>
@@ -3832,55 +3820,80 @@
           <a:effectLst/>
         </a:effectStyle>
         <a:effectStyle>
-          <a:effectLst/>
+          <a:effectLst>
+            <a:outerShdw blurRad="38100" dist="25400" dir="5400000" rotWithShape="0">
+              <a:srgbClr val="000000">
+                <a:alpha val="45000"/>
+              </a:srgbClr>
+            </a:outerShdw>
+          </a:effectLst>
         </a:effectStyle>
         <a:effectStyle>
           <a:effectLst>
-            <a:outerShdw blurRad="57150" dist="19050" dir="5400000" algn="ctr" rotWithShape="0">
+            <a:outerShdw blurRad="63500" dist="38100" dir="5400000" rotWithShape="0">
               <a:srgbClr val="000000">
-                <a:alpha val="63000"/>
+                <a:alpha val="60000"/>
               </a:srgbClr>
             </a:outerShdw>
           </a:effectLst>
+          <a:scene3d>
+            <a:camera prst="orthographicFront">
+              <a:rot lat="0" lon="0" rev="0"/>
+            </a:camera>
+            <a:lightRig rig="threePt" dir="tl"/>
+          </a:scene3d>
+          <a:sp3d prstMaterial="plastic">
+            <a:bevelT w="0" h="0"/>
+          </a:sp3d>
         </a:effectStyle>
       </a:effectStyleLst>
       <a:bgFillStyleLst>
         <a:solidFill>
           <a:schemeClr val="phClr"/>
         </a:solidFill>
-        <a:solidFill>
-          <a:schemeClr val="phClr">
-            <a:tint val="95000"/>
-            <a:satMod val="170000"/>
-          </a:schemeClr>
-        </a:solidFill>
         <a:gradFill rotWithShape="1">
           <a:gsLst>
             <a:gs pos="0">
               <a:schemeClr val="phClr">
-                <a:tint val="93000"/>
-                <a:satMod val="150000"/>
-                <a:shade val="98000"/>
-                <a:lumMod val="102000"/>
-              </a:schemeClr>
-            </a:gs>
-            <a:gs pos="50000">
-              <a:schemeClr val="phClr">
-                <a:tint val="98000"/>
+                <a:tint val="97000"/>
+                <a:hueMod val="88000"/>
                 <a:satMod val="130000"/>
-                <a:shade val="90000"/>
-                <a:lumMod val="103000"/>
+                <a:lumMod val="124000"/>
               </a:schemeClr>
             </a:gs>
             <a:gs pos="100000">
               <a:schemeClr val="phClr">
-                <a:shade val="63000"/>
-                <a:satMod val="120000"/>
+                <a:tint val="96000"/>
+                <a:shade val="88000"/>
+                <a:hueMod val="108000"/>
+                <a:satMod val="164000"/>
+                <a:lumMod val="76000"/>
               </a:schemeClr>
             </a:gs>
           </a:gsLst>
-          <a:lin ang="5400000" scaled="0"/>
+          <a:path path="circle">
+            <a:fillToRect l="45000" t="65000" r="125000" b="100000"/>
+          </a:path>
         </a:gradFill>
+        <a:blipFill rotWithShape="1">
+          <a:blip xmlns:r="http://schemas.openxmlformats.org/officeDocument/2006/relationships" r:embed="rId1">
+            <a:duotone>
+              <a:schemeClr val="phClr">
+                <a:shade val="69000"/>
+                <a:hueMod val="108000"/>
+                <a:satMod val="164000"/>
+                <a:lumMod val="74000"/>
+              </a:schemeClr>
+              <a:schemeClr val="phClr">
+                <a:tint val="96000"/>
+                <a:hueMod val="88000"/>
+                <a:satMod val="140000"/>
+                <a:lumMod val="132000"/>
+              </a:schemeClr>
+            </a:duotone>
+          </a:blip>
+          <a:stretch/>
+        </a:blipFill>
       </a:bgFillStyleLst>
     </a:fmtScheme>
   </a:themeElements>
@@ -3888,7 +3901,7 @@
   <a:extraClrSchemeLst/>
   <a:extLst>
     <a:ext uri="{05A4C25C-085E-4340-85A3-A5531E510DB2}">
-      <thm15:themeFamily xmlns:thm15="http://schemas.microsoft.com/office/thememl/2012/main" name="Office Theme" id="{62F939B6-93AF-4DB8-9C6B-D6C7DFDC589F}" vid="{4A3C46E8-61CC-4603-A589-7422A47A8E4A}"/>
+      <thm15:themeFamily xmlns:thm15="http://schemas.microsoft.com/office/thememl/2012/main" name="Ion" id="{B8441ADB-2E43-4AF7-B97A-BD870242C6A8}" vid="{292E63A9-BB86-4E3D-B92A-7223C6510D2E}"/>
     </a:ext>
   </a:extLst>
 </a:theme>

</xml_diff>

<commit_message>
Minor details, optional features
Adjusted a few minor details, added a few optional features
</commit_message>
<xml_diff>
--- a/documentation/Projektantrag.docx
+++ b/documentation/Projektantrag.docx
@@ -12,7 +12,6 @@
           <w:szCs w:val="72"/>
         </w:rPr>
       </w:pPr>
-      <w:proofErr w:type="spellStart"/>
       <w:r>
         <w:rPr>
           <w:b/>
@@ -31,16 +30,14 @@
         </w:rPr>
         <w:t>Hub</w:t>
       </w:r>
-      <w:proofErr w:type="spellEnd"/>
-    </w:p>
-    <w:p>
-      <w:pPr>
-        <w:rPr>
-          <w:sz w:val="28"/>
-          <w:szCs w:val="28"/>
-        </w:rPr>
-      </w:pPr>
-      <w:proofErr w:type="spellStart"/>
+    </w:p>
+    <w:p>
+      <w:pPr>
+        <w:rPr>
+          <w:sz w:val="28"/>
+          <w:szCs w:val="28"/>
+        </w:rPr>
+      </w:pPr>
       <w:r>
         <w:rPr>
           <w:b/>
@@ -48,17 +45,7 @@
           <w:sz w:val="28"/>
           <w:szCs w:val="28"/>
         </w:rPr>
-        <w:t>RotorHub</w:t>
-      </w:r>
-      <w:proofErr w:type="spellEnd"/>
-      <w:r>
-        <w:rPr>
-          <w:b/>
-          <w:bCs/>
-          <w:sz w:val="28"/>
-          <w:szCs w:val="28"/>
-        </w:rPr>
-        <w:t>:</w:t>
+        <w:t>RotorHub:</w:t>
       </w:r>
       <w:r>
         <w:rPr>
@@ -67,21 +54,12 @@
         </w:rPr>
         <w:t xml:space="preserve"> </w:t>
       </w:r>
-      <w:proofErr w:type="spellStart"/>
-      <w:r>
-        <w:rPr>
-          <w:sz w:val="28"/>
-          <w:szCs w:val="28"/>
-        </w:rPr>
-        <w:t>Social</w:t>
-      </w:r>
-      <w:proofErr w:type="spellEnd"/>
-      <w:r>
-        <w:rPr>
-          <w:sz w:val="28"/>
-          <w:szCs w:val="28"/>
-        </w:rPr>
-        <w:t>-Media-Webapp für FPV-Piloten</w:t>
+      <w:r>
+        <w:rPr>
+          <w:sz w:val="28"/>
+          <w:szCs w:val="28"/>
+        </w:rPr>
+        <w:t>Social-Media-Webapp für FPV-Piloten</w:t>
       </w:r>
       <w:r>
         <w:rPr>
@@ -639,6 +617,26 @@
           <w:sz w:val="28"/>
           <w:szCs w:val="28"/>
         </w:rPr>
+        <w:t>Hauptfeature</w:t>
+      </w:r>
+    </w:p>
+    <w:p>
+      <w:pPr>
+        <w:pStyle w:val="Listenabsatz"/>
+        <w:numPr>
+          <w:ilvl w:val="1"/>
+          <w:numId w:val="4"/>
+        </w:numPr>
+        <w:rPr>
+          <w:sz w:val="28"/>
+          <w:szCs w:val="28"/>
+        </w:rPr>
+      </w:pPr>
+      <w:r>
+        <w:rPr>
+          <w:sz w:val="28"/>
+          <w:szCs w:val="28"/>
+        </w:rPr>
         <w:t xml:space="preserve">Posts untereinander aufgelistet, unterschiedlich sortierbar, </w:t>
       </w:r>
       <w:r>
@@ -763,21 +761,12 @@
         </w:rPr>
         <w:t xml:space="preserve">ideo, Hilfe, </w:t>
       </w:r>
-      <w:proofErr w:type="spellStart"/>
-      <w:r>
-        <w:rPr>
-          <w:sz w:val="28"/>
-          <w:szCs w:val="28"/>
-        </w:rPr>
-        <w:t>Build</w:t>
-      </w:r>
-      <w:proofErr w:type="spellEnd"/>
-      <w:r>
-        <w:rPr>
-          <w:sz w:val="28"/>
-          <w:szCs w:val="28"/>
-        </w:rPr>
-        <w:t xml:space="preserve"> etc.)</w:t>
+      <w:r>
+        <w:rPr>
+          <w:sz w:val="28"/>
+          <w:szCs w:val="28"/>
+        </w:rPr>
+        <w:t>Build etc.)</w:t>
       </w:r>
     </w:p>
     <w:p>
@@ -798,58 +787,41 @@
           <w:szCs w:val="28"/>
         </w:rPr>
         <w:lastRenderedPageBreak/>
-        <w:t xml:space="preserve">Auch Bilder und Videos </w:t>
-      </w:r>
-      <w:r>
-        <w:rPr>
-          <w:sz w:val="28"/>
-          <w:szCs w:val="28"/>
-        </w:rPr>
-        <w:t xml:space="preserve">in Posts </w:t>
-      </w:r>
-      <w:r>
-        <w:rPr>
-          <w:sz w:val="28"/>
-          <w:szCs w:val="28"/>
-        </w:rPr>
-        <w:t>möglich, außer technisch nicht umsetzbar</w:t>
-      </w:r>
-      <w:r>
-        <w:rPr>
-          <w:sz w:val="28"/>
-          <w:szCs w:val="28"/>
-        </w:rPr>
-        <w:t xml:space="preserve"> (</w:t>
-      </w:r>
-      <w:r>
-        <w:rPr>
-          <w:sz w:val="28"/>
-          <w:szCs w:val="28"/>
-        </w:rPr>
-        <w:t xml:space="preserve">Einschränkungen von </w:t>
-      </w:r>
-      <w:proofErr w:type="spellStart"/>
-      <w:r>
-        <w:rPr>
-          <w:sz w:val="28"/>
-          <w:szCs w:val="28"/>
-        </w:rPr>
-        <w:t>localStorage</w:t>
-      </w:r>
-      <w:proofErr w:type="spellEnd"/>
-      <w:r>
-        <w:rPr>
-          <w:sz w:val="28"/>
-          <w:szCs w:val="28"/>
-        </w:rPr>
-        <w:t>?</w:t>
-      </w:r>
-      <w:r>
-        <w:rPr>
-          <w:sz w:val="28"/>
-          <w:szCs w:val="28"/>
-        </w:rPr>
-        <w:t>)</w:t>
+        <w:t>Bilder und Videos nicht möglich</w:t>
+      </w:r>
+      <w:r>
+        <w:rPr>
+          <w:sz w:val="28"/>
+          <w:szCs w:val="28"/>
+        </w:rPr>
+        <w:t xml:space="preserve"> </w:t>
+      </w:r>
+      <w:r>
+        <w:rPr>
+          <mc:AlternateContent>
+            <mc:Choice Requires="w16se"/>
+            <mc:Fallback>
+              <w:rFonts w:ascii="Segoe UI Emoji" w:eastAsia="Segoe UI Emoji" w:hAnsi="Segoe UI Emoji" w:cs="Segoe UI Emoji"/>
+            </mc:Fallback>
+          </mc:AlternateContent>
+          <w:sz w:val="28"/>
+          <w:szCs w:val="28"/>
+        </w:rPr>
+        <mc:AlternateContent>
+          <mc:Choice Requires="w16se">
+            <w16se:symEx w16se:font="Segoe UI Emoji" w16se:char="2639"/>
+          </mc:Choice>
+          <mc:Fallback>
+            <w:t>☹</w:t>
+          </mc:Fallback>
+        </mc:AlternateContent>
+      </w:r>
+      <w:r>
+        <w:rPr>
+          <w:sz w:val="28"/>
+          <w:szCs w:val="28"/>
+        </w:rPr>
+        <w:t>, aber YouTube-Embeds</w:t>
       </w:r>
     </w:p>
     <w:p>
@@ -917,6 +889,26 @@
       <w:pPr>
         <w:pStyle w:val="Listenabsatz"/>
         <w:numPr>
+          <w:ilvl w:val="1"/>
+          <w:numId w:val="4"/>
+        </w:numPr>
+        <w:rPr>
+          <w:sz w:val="28"/>
+          <w:szCs w:val="28"/>
+        </w:rPr>
+      </w:pPr>
+      <w:r>
+        <w:rPr>
+          <w:sz w:val="28"/>
+          <w:szCs w:val="28"/>
+        </w:rPr>
+        <w:t>Benachrichtigungen bei Kommentar auf eigenen Post</w:t>
+      </w:r>
+    </w:p>
+    <w:p>
+      <w:pPr>
+        <w:pStyle w:val="Listenabsatz"/>
+        <w:numPr>
           <w:ilvl w:val="0"/>
           <w:numId w:val="4"/>
         </w:numPr>
@@ -958,7 +950,7 @@
           <w:sz w:val="28"/>
           <w:szCs w:val="28"/>
         </w:rPr>
-        <w:t>Bewegbare Karte</w:t>
+        <w:t>Hauptfeature, USP</w:t>
       </w:r>
     </w:p>
     <w:p>
@@ -978,6 +970,26 @@
           <w:sz w:val="28"/>
           <w:szCs w:val="28"/>
         </w:rPr>
+        <w:t>Bewegbare Karte</w:t>
+      </w:r>
+    </w:p>
+    <w:p>
+      <w:pPr>
+        <w:pStyle w:val="Listenabsatz"/>
+        <w:numPr>
+          <w:ilvl w:val="1"/>
+          <w:numId w:val="4"/>
+        </w:numPr>
+        <w:rPr>
+          <w:sz w:val="28"/>
+          <w:szCs w:val="28"/>
+        </w:rPr>
+      </w:pPr>
+      <w:r>
+        <w:rPr>
+          <w:sz w:val="28"/>
+          <w:szCs w:val="28"/>
+        </w:rPr>
         <w:t>Spots</w:t>
       </w:r>
       <w:r>
@@ -1026,7 +1038,35 @@
           <w:sz w:val="28"/>
           <w:szCs w:val="28"/>
         </w:rPr>
-        <w:t xml:space="preserve">Größere Ansicht des Spots, mit Bildern, Beispielvideo falls vorhanden, Beschreibung, andere wichtige Informationen (wie gut zugänglich, </w:t>
+        <w:t xml:space="preserve">Größere Ansicht des Spots, </w:t>
+      </w:r>
+      <w:r>
+        <w:rPr>
+          <w:sz w:val="28"/>
+          <w:szCs w:val="28"/>
+        </w:rPr>
+        <w:t xml:space="preserve">mit </w:t>
+      </w:r>
+      <w:r>
+        <w:rPr>
+          <w:sz w:val="28"/>
+          <w:szCs w:val="28"/>
+        </w:rPr>
+        <w:t>Beispielvideo</w:t>
+      </w:r>
+      <w:r>
+        <w:rPr>
+          <w:sz w:val="28"/>
+          <w:szCs w:val="28"/>
+        </w:rPr>
+        <w:t xml:space="preserve"> (nur YouTube-Embed möglich)</w:t>
+      </w:r>
+      <w:r>
+        <w:rPr>
+          <w:sz w:val="28"/>
+          <w:szCs w:val="28"/>
+        </w:rPr>
+        <w:t xml:space="preserve"> falls vorhanden, Beschreibung, andere wichtige Informationen (wie gut zugänglich, </w:t>
       </w:r>
       <w:r>
         <w:rPr>
@@ -1094,6 +1134,352 @@
       <w:pPr>
         <w:pStyle w:val="Listenabsatz"/>
         <w:numPr>
+          <w:ilvl w:val="1"/>
+          <w:numId w:val="4"/>
+        </w:numPr>
+        <w:rPr>
+          <w:sz w:val="28"/>
+          <w:szCs w:val="28"/>
+        </w:rPr>
+      </w:pPr>
+      <w:r>
+        <w:rPr>
+          <w:sz w:val="28"/>
+          <w:szCs w:val="28"/>
+        </w:rPr>
+        <w:t xml:space="preserve">Benachrichtigungen bei Kommentar auf eigenen </w:t>
+      </w:r>
+      <w:r>
+        <w:rPr>
+          <w:sz w:val="28"/>
+          <w:szCs w:val="28"/>
+        </w:rPr>
+        <w:t>Spot</w:t>
+      </w:r>
+    </w:p>
+    <w:p>
+      <w:pPr>
+        <w:rPr>
+          <w:b/>
+          <w:sz w:val="28"/>
+          <w:szCs w:val="28"/>
+        </w:rPr>
+      </w:pPr>
+      <w:r>
+        <w:rPr>
+          <w:b/>
+          <w:sz w:val="28"/>
+          <w:szCs w:val="28"/>
+        </w:rPr>
+        <w:t>Interaktion</w:t>
+      </w:r>
+      <w:r>
+        <w:rPr>
+          <w:b/>
+          <w:sz w:val="28"/>
+          <w:szCs w:val="28"/>
+        </w:rPr>
+        <w:t>, Customization</w:t>
+      </w:r>
+      <w:r>
+        <w:rPr>
+          <w:b/>
+          <w:sz w:val="28"/>
+          <w:szCs w:val="28"/>
+        </w:rPr>
+        <w:t>:</w:t>
+      </w:r>
+      <w:r>
+        <w:rPr>
+          <w:b/>
+          <w:sz w:val="28"/>
+          <w:szCs w:val="28"/>
+        </w:rPr>
+        <w:t xml:space="preserve"> </w:t>
+      </w:r>
+    </w:p>
+    <w:p>
+      <w:pPr>
+        <w:pStyle w:val="Listenabsatz"/>
+        <w:numPr>
+          <w:ilvl w:val="0"/>
+          <w:numId w:val="5"/>
+        </w:numPr>
+        <w:rPr>
+          <w:b/>
+          <w:sz w:val="28"/>
+          <w:szCs w:val="28"/>
+        </w:rPr>
+      </w:pPr>
+      <w:r>
+        <w:rPr>
+          <w:sz w:val="28"/>
+          <w:szCs w:val="28"/>
+        </w:rPr>
+        <w:t>Profil anpassen</w:t>
+      </w:r>
+    </w:p>
+    <w:p>
+      <w:pPr>
+        <w:pStyle w:val="Listenabsatz"/>
+        <w:numPr>
+          <w:ilvl w:val="1"/>
+          <w:numId w:val="5"/>
+        </w:numPr>
+        <w:rPr>
+          <w:b/>
+          <w:sz w:val="28"/>
+          <w:szCs w:val="28"/>
+        </w:rPr>
+      </w:pPr>
+      <w:r>
+        <w:rPr>
+          <w:sz w:val="28"/>
+          <w:szCs w:val="28"/>
+        </w:rPr>
+        <w:t>Profilbild</w:t>
+      </w:r>
+      <w:r>
+        <w:rPr>
+          <w:sz w:val="28"/>
+          <w:szCs w:val="28"/>
+        </w:rPr>
+        <w:t xml:space="preserve"> (wahrscheinlich Auswahl aus vorgefertigten Avataren, da Bilderuploads nicht möglich)</w:t>
+      </w:r>
+    </w:p>
+    <w:p>
+      <w:pPr>
+        <w:pStyle w:val="Listenabsatz"/>
+        <w:numPr>
+          <w:ilvl w:val="1"/>
+          <w:numId w:val="5"/>
+        </w:numPr>
+        <w:rPr>
+          <w:b/>
+          <w:sz w:val="28"/>
+          <w:szCs w:val="28"/>
+        </w:rPr>
+      </w:pPr>
+      <w:r>
+        <w:rPr>
+          <w:sz w:val="28"/>
+          <w:szCs w:val="28"/>
+        </w:rPr>
+        <w:t>Beschreibung/Bio</w:t>
+      </w:r>
+    </w:p>
+    <w:p>
+      <w:pPr>
+        <w:pStyle w:val="Listenabsatz"/>
+        <w:numPr>
+          <w:ilvl w:val="1"/>
+          <w:numId w:val="5"/>
+        </w:numPr>
+        <w:rPr>
+          <w:b/>
+          <w:sz w:val="28"/>
+          <w:szCs w:val="28"/>
+        </w:rPr>
+      </w:pPr>
+      <w:r>
+        <w:rPr>
+          <w:sz w:val="28"/>
+          <w:szCs w:val="28"/>
+        </w:rPr>
+        <w:t>Username</w:t>
+      </w:r>
+    </w:p>
+    <w:p>
+      <w:pPr>
+        <w:pStyle w:val="Listenabsatz"/>
+        <w:numPr>
+          <w:ilvl w:val="0"/>
+          <w:numId w:val="5"/>
+        </w:numPr>
+        <w:rPr>
+          <w:b/>
+          <w:sz w:val="28"/>
+          <w:szCs w:val="28"/>
+        </w:rPr>
+      </w:pPr>
+      <w:r>
+        <w:rPr>
+          <w:sz w:val="28"/>
+          <w:szCs w:val="28"/>
+        </w:rPr>
+        <w:t>Customization der Posts die angezeigt werden durch Filter</w:t>
+      </w:r>
+      <w:r>
+        <w:rPr>
+          <w:sz w:val="28"/>
+          <w:szCs w:val="28"/>
+        </w:rPr>
+        <w:t>, Sortierung</w:t>
+      </w:r>
+    </w:p>
+    <w:p>
+      <w:pPr>
+        <w:pStyle w:val="Listenabsatz"/>
+        <w:numPr>
+          <w:ilvl w:val="0"/>
+          <w:numId w:val="5"/>
+        </w:numPr>
+        <w:rPr>
+          <w:b/>
+          <w:sz w:val="28"/>
+          <w:szCs w:val="28"/>
+        </w:rPr>
+      </w:pPr>
+      <w:r>
+        <w:rPr>
+          <w:sz w:val="28"/>
+          <w:szCs w:val="28"/>
+        </w:rPr>
+        <w:t>Interaktion mit Post</w:t>
+      </w:r>
+    </w:p>
+    <w:p>
+      <w:pPr>
+        <w:pStyle w:val="Listenabsatz"/>
+        <w:numPr>
+          <w:ilvl w:val="1"/>
+          <w:numId w:val="5"/>
+        </w:numPr>
+        <w:rPr>
+          <w:b/>
+          <w:sz w:val="28"/>
+          <w:szCs w:val="28"/>
+        </w:rPr>
+      </w:pPr>
+      <w:r>
+        <w:rPr>
+          <w:sz w:val="28"/>
+          <w:szCs w:val="28"/>
+        </w:rPr>
+        <w:t xml:space="preserve">Post schreiben (Textinput, </w:t>
+      </w:r>
+      <w:r>
+        <w:rPr>
+          <w:sz w:val="28"/>
+          <w:szCs w:val="28"/>
+        </w:rPr>
+        <w:t>evtl. Video als YouTube-Embed</w:t>
+      </w:r>
+      <w:r>
+        <w:rPr>
+          <w:sz w:val="28"/>
+          <w:szCs w:val="28"/>
+        </w:rPr>
+        <w:t>)</w:t>
+      </w:r>
+    </w:p>
+    <w:p>
+      <w:pPr>
+        <w:pStyle w:val="Listenabsatz"/>
+        <w:numPr>
+          <w:ilvl w:val="1"/>
+          <w:numId w:val="5"/>
+        </w:numPr>
+        <w:rPr>
+          <w:b/>
+          <w:sz w:val="28"/>
+          <w:szCs w:val="28"/>
+        </w:rPr>
+      </w:pPr>
+      <w:r>
+        <w:rPr>
+          <w:sz w:val="28"/>
+          <w:szCs w:val="28"/>
+        </w:rPr>
+        <w:t xml:space="preserve">Post </w:t>
+      </w:r>
+      <w:r>
+        <w:rPr>
+          <w:sz w:val="28"/>
+          <w:szCs w:val="28"/>
+        </w:rPr>
+        <w:t>liken</w:t>
+      </w:r>
+    </w:p>
+    <w:p>
+      <w:pPr>
+        <w:pStyle w:val="Listenabsatz"/>
+        <w:numPr>
+          <w:ilvl w:val="1"/>
+          <w:numId w:val="5"/>
+        </w:numPr>
+        <w:rPr>
+          <w:b/>
+          <w:sz w:val="28"/>
+          <w:szCs w:val="28"/>
+        </w:rPr>
+      </w:pPr>
+      <w:r>
+        <w:rPr>
+          <w:sz w:val="28"/>
+          <w:szCs w:val="28"/>
+        </w:rPr>
+        <w:t>Post kommentieren</w:t>
+      </w:r>
+    </w:p>
+    <w:p>
+      <w:pPr>
+        <w:pStyle w:val="Listenabsatz"/>
+        <w:numPr>
+          <w:ilvl w:val="0"/>
+          <w:numId w:val="5"/>
+        </w:numPr>
+        <w:rPr>
+          <w:b/>
+          <w:sz w:val="28"/>
+          <w:szCs w:val="28"/>
+        </w:rPr>
+      </w:pPr>
+      <w:r>
+        <w:rPr>
+          <w:sz w:val="28"/>
+          <w:szCs w:val="28"/>
+        </w:rPr>
+        <w:t>Kein richtiger Dark/Light-Mode, Akzent- und Hintergrundfarbe können vom User direkt eingestellt werden</w:t>
+      </w:r>
+      <w:r>
+        <w:rPr>
+          <w:sz w:val="28"/>
+          <w:szCs w:val="28"/>
+        </w:rPr>
+        <w:t>, Textfarbe von Hintergrundfarbe abhängig</w:t>
+      </w:r>
+    </w:p>
+    <w:p>
+      <w:pPr>
+        <w:rPr>
+          <w:b/>
+          <w:sz w:val="28"/>
+          <w:szCs w:val="28"/>
+        </w:rPr>
+      </w:pPr>
+      <w:r>
+        <w:rPr>
+          <w:b/>
+          <w:sz w:val="28"/>
+          <w:szCs w:val="28"/>
+        </w:rPr>
+        <w:lastRenderedPageBreak/>
+        <w:t xml:space="preserve">Optionale Features – </w:t>
+      </w:r>
+      <w:r>
+        <w:rPr>
+          <w:b/>
+          <w:sz w:val="28"/>
+          <w:szCs w:val="28"/>
+        </w:rPr>
+        <w:t>Wahrscheinlich zeitlich bedingt nicht alles umsetzbar:</w:t>
+      </w:r>
+    </w:p>
+    <w:p>
+      <w:pPr>
+        <w:pStyle w:val="Listenabsatz"/>
+        <w:numPr>
           <w:ilvl w:val="0"/>
           <w:numId w:val="4"/>
         </w:numPr>
@@ -1108,88 +1494,41 @@
           <w:sz w:val="28"/>
           <w:szCs w:val="28"/>
         </w:rPr>
-        <w:t xml:space="preserve">Benachrichtigungen bei </w:t>
-      </w:r>
-      <w:r>
-        <w:rPr>
-          <w:b/>
-          <w:sz w:val="28"/>
-          <w:szCs w:val="28"/>
-        </w:rPr>
-        <w:t>Kommentar</w:t>
-      </w:r>
-      <w:r>
-        <w:rPr>
-          <w:b/>
-          <w:sz w:val="28"/>
-          <w:szCs w:val="28"/>
-        </w:rPr>
-        <w:t xml:space="preserve"> auf </w:t>
-      </w:r>
-      <w:r>
-        <w:rPr>
-          <w:b/>
-          <w:sz w:val="28"/>
-          <w:szCs w:val="28"/>
-        </w:rPr>
-        <w:t xml:space="preserve">eigenen </w:t>
-      </w:r>
-      <w:r>
-        <w:rPr>
-          <w:b/>
-          <w:sz w:val="28"/>
-          <w:szCs w:val="28"/>
-        </w:rPr>
-        <w:t>Post</w:t>
-      </w:r>
-      <w:r>
-        <w:rPr>
-          <w:b/>
-          <w:sz w:val="28"/>
-          <w:szCs w:val="28"/>
-        </w:rPr>
-        <w:t>, Spot</w:t>
-      </w:r>
-    </w:p>
-    <w:p>
-      <w:pPr>
-        <w:rPr>
-          <w:b/>
-          <w:sz w:val="28"/>
-          <w:szCs w:val="28"/>
-        </w:rPr>
-      </w:pPr>
-      <w:r>
-        <w:rPr>
-          <w:b/>
-          <w:sz w:val="28"/>
-          <w:szCs w:val="28"/>
-        </w:rPr>
-        <w:t>Interaktion</w:t>
-      </w:r>
-      <w:r>
-        <w:rPr>
-          <w:b/>
-          <w:sz w:val="28"/>
-          <w:szCs w:val="28"/>
-        </w:rPr>
-        <w:t>, Customization</w:t>
-      </w:r>
-      <w:r>
-        <w:rPr>
-          <w:b/>
-          <w:sz w:val="28"/>
-          <w:szCs w:val="28"/>
-        </w:rPr>
-        <w:t>:</w:t>
-      </w:r>
-      <w:r>
-        <w:rPr>
-          <w:b/>
-          <w:sz w:val="28"/>
-          <w:szCs w:val="28"/>
-        </w:rPr>
-        <w:t xml:space="preserve"> </w:t>
+        <w:t>Spot-Finder</w:t>
+      </w:r>
+    </w:p>
+    <w:p>
+      <w:pPr>
+        <w:pStyle w:val="Listenabsatz"/>
+        <w:numPr>
+          <w:ilvl w:val="1"/>
+          <w:numId w:val="4"/>
+        </w:numPr>
+        <w:rPr>
+          <w:sz w:val="28"/>
+          <w:szCs w:val="28"/>
+        </w:rPr>
+      </w:pPr>
+      <w:r>
+        <w:rPr>
+          <w:sz w:val="28"/>
+          <w:szCs w:val="28"/>
+        </w:rPr>
+        <w:t>Verwendet Standort (falls möglich</w:t>
+      </w:r>
+      <w:r>
+        <w:rPr>
+          <w:sz w:val="28"/>
+          <w:szCs w:val="28"/>
+        </w:rPr>
+        <w:t xml:space="preserve"> automatisch, sonst manueller Input</w:t>
+      </w:r>
+      <w:r>
+        <w:rPr>
+          <w:sz w:val="28"/>
+          <w:szCs w:val="28"/>
+        </w:rPr>
+        <w:t>) und ein paar Fragen, um User einen gut geeigneten Spot vorzuschlagen</w:t>
       </w:r>
     </w:p>
     <w:p>
@@ -1197,20 +1536,20 @@
         <w:pStyle w:val="Listenabsatz"/>
         <w:numPr>
           <w:ilvl w:val="0"/>
-          <w:numId w:val="5"/>
-        </w:numPr>
-        <w:rPr>
-          <w:b/>
-          <w:sz w:val="28"/>
-          <w:szCs w:val="28"/>
-        </w:rPr>
-      </w:pPr>
-      <w:r>
-        <w:rPr>
-          <w:sz w:val="28"/>
-          <w:szCs w:val="28"/>
-        </w:rPr>
-        <w:t>Profil anpassen</w:t>
+          <w:numId w:val="4"/>
+        </w:numPr>
+        <w:rPr>
+          <w:sz w:val="28"/>
+          <w:szCs w:val="28"/>
+        </w:rPr>
+      </w:pPr>
+      <w:r>
+        <w:rPr>
+          <w:b/>
+          <w:sz w:val="28"/>
+          <w:szCs w:val="28"/>
+        </w:rPr>
+        <w:t>Quad-Konfigurator</w:t>
       </w:r>
     </w:p>
     <w:p>
@@ -1218,20 +1557,19 @@
         <w:pStyle w:val="Listenabsatz"/>
         <w:numPr>
           <w:ilvl w:val="1"/>
-          <w:numId w:val="5"/>
-        </w:numPr>
-        <w:rPr>
-          <w:b/>
-          <w:sz w:val="28"/>
-          <w:szCs w:val="28"/>
-        </w:rPr>
-      </w:pPr>
-      <w:r>
-        <w:rPr>
-          <w:sz w:val="28"/>
-          <w:szCs w:val="28"/>
-        </w:rPr>
-        <w:t>Profilbild</w:t>
+          <w:numId w:val="4"/>
+        </w:numPr>
+        <w:rPr>
+          <w:sz w:val="28"/>
+          <w:szCs w:val="28"/>
+        </w:rPr>
+      </w:pPr>
+      <w:r>
+        <w:rPr>
+          <w:sz w:val="28"/>
+          <w:szCs w:val="28"/>
+        </w:rPr>
+        <w:t>User kann aus einer möglichst großen Bibliothek aus Teilen einen Copter bauen</w:t>
       </w:r>
     </w:p>
     <w:p>
@@ -1239,20 +1577,40 @@
         <w:pStyle w:val="Listenabsatz"/>
         <w:numPr>
           <w:ilvl w:val="1"/>
-          <w:numId w:val="5"/>
-        </w:numPr>
-        <w:rPr>
-          <w:b/>
-          <w:sz w:val="28"/>
-          <w:szCs w:val="28"/>
-        </w:rPr>
-      </w:pPr>
-      <w:r>
-        <w:rPr>
-          <w:sz w:val="28"/>
-          <w:szCs w:val="28"/>
-        </w:rPr>
-        <w:t>Beschreibung/Bio</w:t>
+          <w:numId w:val="4"/>
+        </w:numPr>
+        <w:rPr>
+          <w:sz w:val="28"/>
+          <w:szCs w:val="28"/>
+        </w:rPr>
+      </w:pPr>
+      <w:r>
+        <w:rPr>
+          <w:sz w:val="28"/>
+          <w:szCs w:val="28"/>
+        </w:rPr>
+        <w:t>Kompatibilität zwischen Teilen wird überprüft, z.B. 6S-Motoren nur mit 6S-ESC, Analogkamera nur mit Analog-VTX usw.</w:t>
+      </w:r>
+    </w:p>
+    <w:p>
+      <w:pPr>
+        <w:pStyle w:val="Listenabsatz"/>
+        <w:numPr>
+          <w:ilvl w:val="0"/>
+          <w:numId w:val="4"/>
+        </w:numPr>
+        <w:rPr>
+          <w:sz w:val="28"/>
+          <w:szCs w:val="28"/>
+        </w:rPr>
+      </w:pPr>
+      <w:r>
+        <w:rPr>
+          <w:b/>
+          <w:sz w:val="28"/>
+          <w:szCs w:val="28"/>
+        </w:rPr>
+        <w:t>Events</w:t>
       </w:r>
     </w:p>
     <w:p>
@@ -1260,20 +1618,40 @@
         <w:pStyle w:val="Listenabsatz"/>
         <w:numPr>
           <w:ilvl w:val="1"/>
-          <w:numId w:val="5"/>
-        </w:numPr>
-        <w:rPr>
-          <w:b/>
-          <w:sz w:val="28"/>
-          <w:szCs w:val="28"/>
-        </w:rPr>
-      </w:pPr>
-      <w:r>
-        <w:rPr>
-          <w:sz w:val="28"/>
-          <w:szCs w:val="28"/>
-        </w:rPr>
-        <w:t>Username</w:t>
+          <w:numId w:val="4"/>
+        </w:numPr>
+        <w:rPr>
+          <w:sz w:val="28"/>
+          <w:szCs w:val="28"/>
+        </w:rPr>
+      </w:pPr>
+      <w:r>
+        <w:rPr>
+          <w:sz w:val="28"/>
+          <w:szCs w:val="28"/>
+        </w:rPr>
+        <w:t>Events wie z.B. R</w:t>
+      </w:r>
+      <w:r>
+        <w:rPr>
+          <w:sz w:val="28"/>
+          <w:szCs w:val="28"/>
+        </w:rPr>
+        <w:t>ennen</w:t>
+      </w:r>
+      <w:r>
+        <w:rPr>
+          <w:sz w:val="28"/>
+          <w:szCs w:val="28"/>
+        </w:rPr>
+        <w:t xml:space="preserve"> kön</w:t>
+      </w:r>
+      <w:r>
+        <w:rPr>
+          <w:sz w:val="28"/>
+          <w:szCs w:val="28"/>
+        </w:rPr>
+        <w:t>nen auf der Spot-Karte eingetragen werden</w:t>
       </w:r>
     </w:p>
     <w:p>
@@ -1281,48 +1659,20 @@
         <w:pStyle w:val="Listenabsatz"/>
         <w:numPr>
           <w:ilvl w:val="0"/>
-          <w:numId w:val="5"/>
-        </w:numPr>
-        <w:rPr>
-          <w:b/>
-          <w:sz w:val="28"/>
-          <w:szCs w:val="28"/>
-        </w:rPr>
-      </w:pPr>
-      <w:r>
-        <w:rPr>
-          <w:sz w:val="28"/>
-          <w:szCs w:val="28"/>
-        </w:rPr>
-        <w:t>Customization der Posts die angezeigt werden durch Filter</w:t>
-      </w:r>
-      <w:r>
-        <w:rPr>
-          <w:sz w:val="28"/>
-          <w:szCs w:val="28"/>
-        </w:rPr>
-        <w:t>, Sortierung</w:t>
-      </w:r>
-    </w:p>
-    <w:p>
-      <w:pPr>
-        <w:pStyle w:val="Listenabsatz"/>
-        <w:numPr>
-          <w:ilvl w:val="0"/>
-          <w:numId w:val="5"/>
-        </w:numPr>
-        <w:rPr>
-          <w:b/>
-          <w:sz w:val="28"/>
-          <w:szCs w:val="28"/>
-        </w:rPr>
-      </w:pPr>
-      <w:r>
-        <w:rPr>
-          <w:sz w:val="28"/>
-          <w:szCs w:val="28"/>
-        </w:rPr>
-        <w:t>Interaktion mit Post</w:t>
+          <w:numId w:val="4"/>
+        </w:numPr>
+        <w:rPr>
+          <w:sz w:val="28"/>
+          <w:szCs w:val="28"/>
+        </w:rPr>
+      </w:pPr>
+      <w:r>
+        <w:rPr>
+          <w:b/>
+          <w:sz w:val="28"/>
+          <w:szCs w:val="28"/>
+        </w:rPr>
+        <w:t>Marktplatz</w:t>
       </w:r>
     </w:p>
     <w:p>
@@ -1330,20 +1680,19 @@
         <w:pStyle w:val="Listenabsatz"/>
         <w:numPr>
           <w:ilvl w:val="1"/>
-          <w:numId w:val="5"/>
-        </w:numPr>
-        <w:rPr>
-          <w:b/>
-          <w:sz w:val="28"/>
-          <w:szCs w:val="28"/>
-        </w:rPr>
-      </w:pPr>
-      <w:r>
-        <w:rPr>
-          <w:sz w:val="28"/>
-          <w:szCs w:val="28"/>
-        </w:rPr>
-        <w:t>Post schreiben (Textinput, Bilder, Videos)</w:t>
+          <w:numId w:val="4"/>
+        </w:numPr>
+        <w:rPr>
+          <w:sz w:val="28"/>
+          <w:szCs w:val="28"/>
+        </w:rPr>
+      </w:pPr>
+      <w:r>
+        <w:rPr>
+          <w:sz w:val="28"/>
+          <w:szCs w:val="28"/>
+        </w:rPr>
+        <w:t>Evtl. insgesamt zu umfangreich?</w:t>
       </w:r>
     </w:p>
     <w:p>
@@ -1351,27 +1700,19 @@
         <w:pStyle w:val="Listenabsatz"/>
         <w:numPr>
           <w:ilvl w:val="1"/>
-          <w:numId w:val="5"/>
-        </w:numPr>
-        <w:rPr>
-          <w:b/>
-          <w:sz w:val="28"/>
-          <w:szCs w:val="28"/>
-        </w:rPr>
-      </w:pPr>
-      <w:r>
-        <w:rPr>
-          <w:sz w:val="28"/>
-          <w:szCs w:val="28"/>
-        </w:rPr>
-        <w:t xml:space="preserve">Post </w:t>
-      </w:r>
-      <w:r>
-        <w:rPr>
-          <w:sz w:val="28"/>
-          <w:szCs w:val="28"/>
-        </w:rPr>
-        <w:t>liken</w:t>
+          <w:numId w:val="4"/>
+        </w:numPr>
+        <w:rPr>
+          <w:sz w:val="28"/>
+          <w:szCs w:val="28"/>
+        </w:rPr>
+      </w:pPr>
+      <w:r>
+        <w:rPr>
+          <w:sz w:val="28"/>
+          <w:szCs w:val="28"/>
+        </w:rPr>
+        <w:t>Schwierig ohne Bilder</w:t>
       </w:r>
     </w:p>
     <w:p>
@@ -1379,49 +1720,49 @@
         <w:pStyle w:val="Listenabsatz"/>
         <w:numPr>
           <w:ilvl w:val="1"/>
-          <w:numId w:val="5"/>
-        </w:numPr>
-        <w:rPr>
-          <w:b/>
-          <w:sz w:val="28"/>
-          <w:szCs w:val="28"/>
-        </w:rPr>
-      </w:pPr>
-      <w:r>
-        <w:rPr>
-          <w:sz w:val="28"/>
-          <w:szCs w:val="28"/>
-        </w:rPr>
-        <w:t>Post kommentieren</w:t>
-      </w:r>
-    </w:p>
-    <w:p>
-      <w:pPr>
-        <w:pStyle w:val="Listenabsatz"/>
-        <w:numPr>
-          <w:ilvl w:val="0"/>
-          <w:numId w:val="5"/>
-        </w:numPr>
-        <w:rPr>
-          <w:b/>
-          <w:sz w:val="28"/>
-          <w:szCs w:val="28"/>
-        </w:rPr>
-      </w:pPr>
-      <w:r>
-        <w:rPr>
-          <w:sz w:val="28"/>
-          <w:szCs w:val="28"/>
-        </w:rPr>
-        <w:t>Kein richtiger Dark/Light-Mode, Akzent- und Hintergrundfarbe können vom User direkt eingestellt werden</w:t>
-      </w:r>
-      <w:r>
-        <w:rPr>
-          <w:sz w:val="28"/>
-          <w:szCs w:val="28"/>
-        </w:rPr>
-        <w:t>, Textfarbe von Hintergrundfarbe abhängig</w:t>
-      </w:r>
+          <w:numId w:val="4"/>
+        </w:numPr>
+        <w:rPr>
+          <w:sz w:val="28"/>
+          <w:szCs w:val="28"/>
+        </w:rPr>
+      </w:pPr>
+      <w:r>
+        <w:rPr>
+          <w:sz w:val="28"/>
+          <w:szCs w:val="28"/>
+        </w:rPr>
+        <w:t>Portal ähnlich wie z.B. Willhaben wo User ihr Equipment verkaufen können</w:t>
+      </w:r>
+    </w:p>
+    <w:p>
+      <w:pPr>
+        <w:pStyle w:val="Listenabsatz"/>
+        <w:numPr>
+          <w:ilvl w:val="1"/>
+          <w:numId w:val="4"/>
+        </w:numPr>
+        <w:rPr>
+          <w:sz w:val="28"/>
+          <w:szCs w:val="28"/>
+        </w:rPr>
+      </w:pPr>
+      <w:r>
+        <w:rPr>
+          <w:sz w:val="28"/>
+          <w:szCs w:val="28"/>
+        </w:rPr>
+        <w:t>Anzeigen grundsätzlich ähnlich aufgebaut wie Posts, aber mit Kauf-Funktion mit Input für Versandadresse: Benachrichtigung wird an Verkäufer gesendet, der muss den Verkauf bestätigen, Anzeige wird dann inaktiv und Verkäufer erhält Versandadresse</w:t>
+      </w:r>
+    </w:p>
+    <w:p>
+      <w:pPr>
+        <w:rPr>
+          <w:b/>
+          <w:sz w:val="28"/>
+          <w:szCs w:val="28"/>
+        </w:rPr>
+      </w:pPr>
     </w:p>
     <w:sectPr>
       <w:headerReference w:type="default" r:id="rId8"/>
@@ -1666,17 +2007,8 @@
         <w:lang w:val="en-US"/>
       </w:rPr>
       <w:tab/>
-    </w:r>
-    <w:proofErr w:type="spellStart"/>
-    <w:r>
-      <w:rPr>
-        <w:sz w:val="32"/>
-        <w:szCs w:val="32"/>
-        <w:lang w:val="en-US"/>
-      </w:rPr>
       <w:t>Projektantrag</w:t>
     </w:r>
-    <w:proofErr w:type="spellEnd"/>
     <w:r>
       <w:rPr>
         <w:lang w:val="en-US"/>

</xml_diff>